<commit_message>
Changed license in attribution in quality control section
</commit_message>
<xml_diff>
--- a/assignments/medsci736-finalassignment-ccha939-2.docx
+++ b/assignments/medsci736-finalassignment-ccha939-2.docx
@@ -273,79 +273,7 @@
           <w:sz w:val="26"/>
           <w:szCs w:val="26"/>
         </w:rPr>
-        <w:t xml:space="preserve">ePygenetics is a python module that </w:t>
-      </w:r>
-      <w:r>
-        <w:rPr>
-          <w:rFonts w:ascii="Calibri" w:hAnsi="Calibri"/>
-          <w:color w:val="000000"/>
-          <w:sz w:val="26"/>
-          <w:szCs w:val="26"/>
-        </w:rPr>
-        <w:t>extracts</w:t>
-      </w:r>
-      <w:r>
-        <w:rPr>
-          <w:rFonts w:ascii="Calibri" w:hAnsi="Calibri"/>
-          <w:color w:val="000000"/>
-          <w:sz w:val="26"/>
-          <w:szCs w:val="26"/>
-        </w:rPr>
-        <w:t xml:space="preserve"> epigenetic data from .wig files. It allows the user to input the data they require from the file, finds the data within the file and outputs the data to a database. This allows geneticists to easily extract the epigenetic status of single nucleotide polymorphism</w:t>
-      </w:r>
-      <w:r>
-        <w:rPr>
-          <w:rFonts w:ascii="Calibri" w:hAnsi="Calibri"/>
-          <w:color w:val="000000"/>
-          <w:sz w:val="26"/>
-          <w:szCs w:val="26"/>
-        </w:rPr>
-        <w:t>s</w:t>
-      </w:r>
-      <w:r>
-        <w:rPr>
-          <w:rFonts w:ascii="Calibri" w:hAnsi="Calibri"/>
-          <w:color w:val="000000"/>
-          <w:sz w:val="26"/>
-          <w:szCs w:val="26"/>
-        </w:rPr>
-        <w:t xml:space="preserve"> (SNP</w:t>
-      </w:r>
-      <w:r>
-        <w:rPr>
-          <w:rFonts w:ascii="Calibri" w:hAnsi="Calibri"/>
-          <w:color w:val="000000"/>
-          <w:sz w:val="26"/>
-          <w:szCs w:val="26"/>
-        </w:rPr>
-        <w:t>s</w:t>
-      </w:r>
-      <w:r>
-        <w:rPr>
-          <w:rFonts w:ascii="Calibri" w:hAnsi="Calibri"/>
-          <w:color w:val="000000"/>
-          <w:sz w:val="26"/>
-          <w:szCs w:val="26"/>
-        </w:rPr>
-        <w:t xml:space="preserve">) in particular cell line so this can be considered in </w:t>
-      </w:r>
-      <w:r>
-        <w:rPr>
-          <w:rFonts w:ascii="Calibri" w:hAnsi="Calibri"/>
-          <w:color w:val="000000"/>
-          <w:sz w:val="26"/>
-          <w:szCs w:val="26"/>
-        </w:rPr>
-        <w:t>genetic</w:t>
-      </w:r>
-      <w:r>
-        <w:rPr>
-          <w:rFonts w:ascii="Calibri" w:hAnsi="Calibri"/>
-          <w:color w:val="000000"/>
-          <w:sz w:val="26"/>
-          <w:szCs w:val="26"/>
-        </w:rPr>
-        <w:t xml:space="preserve"> analyses.  It is licensed under the MIT</w:t>
+        <w:t>ePygenetics is a python module that extracts epigenetic data from .wig files. It allows the user to input the data they require from the file, finds the data within the file and outputs the data to a database. This allows geneticists to easily extract the epigenetic status of single nucleotide polymorphisms (SNPs) in particular cell line so this can be considered in genetic analyses.  It is licensed under the MIT</w:t>
       </w:r>
       <w:r>
         <w:rPr>
@@ -751,7 +679,13 @@
         </w:rPr>
       </w:pPr>
       <w:r>
-        <w:rPr/>
+        <w:rPr>
+          <w:rFonts w:eastAsia="Times New Roman" w:ascii="Calibri" w:hAnsi="Calibri"/>
+          <w:b w:val="false"/>
+          <w:bCs w:val="false"/>
+          <w:sz w:val="26"/>
+          <w:szCs w:val="26"/>
+        </w:rPr>
         <w:drawing>
           <wp:anchor behindDoc="0" distT="0" distB="0" distL="0" distR="0" simplePos="0" locked="0" layoutInCell="1" allowOverlap="1" relativeHeight="2">
             <wp:simplePos x="0" y="0"/>
@@ -813,280 +747,376 @@
         </w:rPr>
       </w:pPr>
       <w:r>
-        <w:rPr/>
-      </w:r>
-    </w:p>
-    <w:p>
-      <w:pPr>
-        <w:pStyle w:val="Normal"/>
-        <w:jc w:val="both"/>
-        <w:rPr>
-          <w:rFonts w:ascii="Calibri" w:hAnsi="Calibri" w:eastAsia="Times New Roman"/>
-          <w:b w:val="false"/>
-          <w:b w:val="false"/>
-          <w:bCs w:val="false"/>
-          <w:sz w:val="26"/>
-          <w:szCs w:val="26"/>
-        </w:rPr>
-      </w:pPr>
-      <w:r>
-        <w:rPr/>
-      </w:r>
-    </w:p>
-    <w:p>
-      <w:pPr>
-        <w:pStyle w:val="Normal"/>
-        <w:jc w:val="both"/>
-        <w:rPr>
-          <w:rFonts w:ascii="Calibri" w:hAnsi="Calibri" w:eastAsia="Times New Roman"/>
-          <w:b w:val="false"/>
-          <w:b w:val="false"/>
-          <w:bCs w:val="false"/>
-          <w:sz w:val="26"/>
-          <w:szCs w:val="26"/>
-        </w:rPr>
-      </w:pPr>
-      <w:r>
-        <w:rPr/>
-      </w:r>
-    </w:p>
-    <w:p>
-      <w:pPr>
-        <w:pStyle w:val="Normal"/>
-        <w:jc w:val="both"/>
-        <w:rPr>
-          <w:rFonts w:ascii="Calibri" w:hAnsi="Calibri" w:eastAsia="Times New Roman"/>
-          <w:sz w:val="26"/>
-          <w:szCs w:val="26"/>
-        </w:rPr>
-      </w:pPr>
-      <w:r>
-        <w:rPr>
-          <w:rFonts w:eastAsia="Times New Roman" w:ascii="Calibri" w:hAnsi="Calibri"/>
-          <w:sz w:val="26"/>
-          <w:szCs w:val="26"/>
-        </w:rPr>
-      </w:r>
-    </w:p>
-    <w:p>
-      <w:pPr>
-        <w:pStyle w:val="Normal"/>
-        <w:jc w:val="both"/>
-        <w:rPr>
-          <w:rFonts w:ascii="Calibri" w:hAnsi="Calibri" w:eastAsia="Times New Roman"/>
-          <w:b w:val="false"/>
-          <w:b w:val="false"/>
-          <w:bCs w:val="false"/>
-          <w:sz w:val="26"/>
-          <w:szCs w:val="26"/>
-        </w:rPr>
-      </w:pPr>
-      <w:r>
-        <w:rPr/>
-      </w:r>
-    </w:p>
-    <w:p>
-      <w:pPr>
-        <w:pStyle w:val="Normal"/>
-        <w:jc w:val="both"/>
-        <w:rPr>
-          <w:rFonts w:ascii="Calibri" w:hAnsi="Calibri" w:eastAsia="Times New Roman"/>
-          <w:b w:val="false"/>
-          <w:b w:val="false"/>
-          <w:bCs w:val="false"/>
-          <w:sz w:val="26"/>
-          <w:szCs w:val="26"/>
-        </w:rPr>
-      </w:pPr>
-      <w:r>
-        <w:rPr/>
-      </w:r>
-    </w:p>
-    <w:p>
-      <w:pPr>
-        <w:pStyle w:val="Normal"/>
-        <w:jc w:val="both"/>
-        <w:rPr>
-          <w:rFonts w:ascii="Calibri" w:hAnsi="Calibri" w:eastAsia="Times New Roman"/>
-          <w:b w:val="false"/>
-          <w:b w:val="false"/>
-          <w:bCs w:val="false"/>
-          <w:sz w:val="26"/>
-          <w:szCs w:val="26"/>
-        </w:rPr>
-      </w:pPr>
-      <w:r>
-        <w:rPr/>
-      </w:r>
-    </w:p>
-    <w:p>
-      <w:pPr>
-        <w:pStyle w:val="Normal"/>
-        <w:jc w:val="both"/>
-        <w:rPr>
-          <w:rFonts w:ascii="Calibri" w:hAnsi="Calibri" w:eastAsia="Times New Roman"/>
-          <w:b w:val="false"/>
-          <w:b w:val="false"/>
-          <w:bCs w:val="false"/>
-          <w:sz w:val="26"/>
-          <w:szCs w:val="26"/>
-        </w:rPr>
-      </w:pPr>
-      <w:r>
-        <w:rPr/>
-      </w:r>
-    </w:p>
-    <w:p>
-      <w:pPr>
-        <w:pStyle w:val="Normal"/>
-        <w:jc w:val="both"/>
-        <w:rPr>
-          <w:rFonts w:ascii="Calibri" w:hAnsi="Calibri" w:eastAsia="Times New Roman"/>
-          <w:b w:val="false"/>
-          <w:b w:val="false"/>
-          <w:bCs w:val="false"/>
-          <w:sz w:val="26"/>
-          <w:szCs w:val="26"/>
-        </w:rPr>
-      </w:pPr>
-      <w:r>
-        <w:rPr/>
-      </w:r>
-    </w:p>
-    <w:p>
-      <w:pPr>
-        <w:pStyle w:val="Normal"/>
-        <w:jc w:val="both"/>
-        <w:rPr>
-          <w:rFonts w:ascii="Calibri" w:hAnsi="Calibri" w:eastAsia="Times New Roman"/>
-          <w:b w:val="false"/>
-          <w:b w:val="false"/>
-          <w:bCs w:val="false"/>
-          <w:sz w:val="26"/>
-          <w:szCs w:val="26"/>
-        </w:rPr>
-      </w:pPr>
-      <w:r>
-        <w:rPr/>
-      </w:r>
-    </w:p>
-    <w:p>
-      <w:pPr>
-        <w:pStyle w:val="Normal"/>
-        <w:jc w:val="both"/>
-        <w:rPr>
-          <w:rFonts w:ascii="Calibri" w:hAnsi="Calibri" w:eastAsia="Times New Roman"/>
-          <w:b w:val="false"/>
-          <w:b w:val="false"/>
-          <w:bCs w:val="false"/>
-          <w:sz w:val="26"/>
-          <w:szCs w:val="26"/>
-        </w:rPr>
-      </w:pPr>
-      <w:r>
-        <w:rPr/>
-      </w:r>
-    </w:p>
-    <w:p>
-      <w:pPr>
-        <w:pStyle w:val="Normal"/>
-        <w:jc w:val="both"/>
-        <w:rPr>
-          <w:rFonts w:ascii="Calibri" w:hAnsi="Calibri" w:eastAsia="Times New Roman"/>
-          <w:b w:val="false"/>
-          <w:b w:val="false"/>
-          <w:bCs w:val="false"/>
-          <w:sz w:val="26"/>
-          <w:szCs w:val="26"/>
-        </w:rPr>
-      </w:pPr>
-      <w:r>
-        <w:rPr/>
-      </w:r>
-    </w:p>
-    <w:p>
-      <w:pPr>
-        <w:pStyle w:val="Normal"/>
-        <w:jc w:val="both"/>
-        <w:rPr>
-          <w:rFonts w:ascii="Calibri" w:hAnsi="Calibri" w:eastAsia="Times New Roman"/>
-          <w:b w:val="false"/>
-          <w:b w:val="false"/>
-          <w:bCs w:val="false"/>
-          <w:sz w:val="26"/>
-          <w:szCs w:val="26"/>
-        </w:rPr>
-      </w:pPr>
-      <w:r>
-        <w:rPr/>
-      </w:r>
-    </w:p>
-    <w:p>
-      <w:pPr>
-        <w:pStyle w:val="Normal"/>
-        <w:jc w:val="both"/>
-        <w:rPr>
-          <w:rFonts w:ascii="Calibri" w:hAnsi="Calibri" w:eastAsia="Times New Roman"/>
-          <w:b w:val="false"/>
-          <w:b w:val="false"/>
-          <w:bCs w:val="false"/>
-          <w:sz w:val="26"/>
-          <w:szCs w:val="26"/>
-        </w:rPr>
-      </w:pPr>
-      <w:r>
-        <w:rPr/>
-      </w:r>
-    </w:p>
-    <w:p>
-      <w:pPr>
-        <w:pStyle w:val="Normal"/>
-        <w:jc w:val="both"/>
-        <w:rPr>
-          <w:rFonts w:ascii="Calibri" w:hAnsi="Calibri" w:eastAsia="Times New Roman"/>
-          <w:b w:val="false"/>
-          <w:b w:val="false"/>
-          <w:bCs w:val="false"/>
-          <w:sz w:val="26"/>
-          <w:szCs w:val="26"/>
-        </w:rPr>
-      </w:pPr>
-      <w:r>
-        <w:rPr/>
-      </w:r>
-    </w:p>
-    <w:p>
-      <w:pPr>
-        <w:pStyle w:val="Normal"/>
-        <w:jc w:val="both"/>
-        <w:rPr>
-          <w:rFonts w:ascii="Calibri" w:hAnsi="Calibri" w:eastAsia="Times New Roman"/>
-          <w:b w:val="false"/>
-          <w:b w:val="false"/>
-          <w:bCs w:val="false"/>
-          <w:sz w:val="26"/>
-          <w:szCs w:val="26"/>
-        </w:rPr>
-      </w:pPr>
-      <w:r>
-        <w:rPr/>
-      </w:r>
-    </w:p>
-    <w:p>
-      <w:pPr>
-        <w:pStyle w:val="Normal"/>
-        <w:jc w:val="both"/>
-        <w:rPr>
-          <w:rFonts w:ascii="Calibri" w:hAnsi="Calibri" w:eastAsia="Times New Roman"/>
-          <w:b w:val="false"/>
-          <w:b w:val="false"/>
-          <w:bCs w:val="false"/>
-          <w:sz w:val="26"/>
-          <w:szCs w:val="26"/>
-        </w:rPr>
-      </w:pPr>
-      <w:r>
-        <w:rPr/>
+        <w:rPr>
+          <w:rFonts w:eastAsia="Times New Roman" w:ascii="Calibri" w:hAnsi="Calibri"/>
+          <w:b w:val="false"/>
+          <w:bCs w:val="false"/>
+          <w:sz w:val="26"/>
+          <w:szCs w:val="26"/>
+        </w:rPr>
+      </w:r>
+    </w:p>
+    <w:p>
+      <w:pPr>
+        <w:pStyle w:val="Normal"/>
+        <w:jc w:val="both"/>
+        <w:rPr>
+          <w:rFonts w:ascii="Calibri" w:hAnsi="Calibri" w:eastAsia="Times New Roman"/>
+          <w:b w:val="false"/>
+          <w:b w:val="false"/>
+          <w:bCs w:val="false"/>
+          <w:sz w:val="26"/>
+          <w:szCs w:val="26"/>
+        </w:rPr>
+      </w:pPr>
+      <w:r>
+        <w:rPr>
+          <w:rFonts w:eastAsia="Times New Roman" w:ascii="Calibri" w:hAnsi="Calibri"/>
+          <w:b w:val="false"/>
+          <w:bCs w:val="false"/>
+          <w:sz w:val="26"/>
+          <w:szCs w:val="26"/>
+        </w:rPr>
+      </w:r>
+    </w:p>
+    <w:p>
+      <w:pPr>
+        <w:pStyle w:val="Normal"/>
+        <w:jc w:val="both"/>
+        <w:rPr>
+          <w:rFonts w:ascii="Calibri" w:hAnsi="Calibri" w:eastAsia="Times New Roman"/>
+          <w:b w:val="false"/>
+          <w:b w:val="false"/>
+          <w:bCs w:val="false"/>
+          <w:sz w:val="26"/>
+          <w:szCs w:val="26"/>
+        </w:rPr>
+      </w:pPr>
+      <w:r>
+        <w:rPr>
+          <w:rFonts w:eastAsia="Times New Roman" w:ascii="Calibri" w:hAnsi="Calibri"/>
+          <w:b w:val="false"/>
+          <w:bCs w:val="false"/>
+          <w:sz w:val="26"/>
+          <w:szCs w:val="26"/>
+        </w:rPr>
+      </w:r>
+    </w:p>
+    <w:p>
+      <w:pPr>
+        <w:pStyle w:val="Normal"/>
+        <w:jc w:val="both"/>
+        <w:rPr>
+          <w:rFonts w:ascii="Calibri" w:hAnsi="Calibri" w:eastAsia="Times New Roman"/>
+          <w:sz w:val="26"/>
+          <w:szCs w:val="26"/>
+        </w:rPr>
+      </w:pPr>
+      <w:r>
+        <w:rPr>
+          <w:rFonts w:eastAsia="Times New Roman" w:ascii="Calibri" w:hAnsi="Calibri"/>
+          <w:sz w:val="26"/>
+          <w:szCs w:val="26"/>
+        </w:rPr>
+      </w:r>
+    </w:p>
+    <w:p>
+      <w:pPr>
+        <w:pStyle w:val="Normal"/>
+        <w:jc w:val="both"/>
+        <w:rPr>
+          <w:rFonts w:ascii="Calibri" w:hAnsi="Calibri" w:eastAsia="Times New Roman"/>
+          <w:b w:val="false"/>
+          <w:b w:val="false"/>
+          <w:bCs w:val="false"/>
+          <w:sz w:val="26"/>
+          <w:szCs w:val="26"/>
+        </w:rPr>
+      </w:pPr>
+      <w:r>
+        <w:rPr>
+          <w:rFonts w:eastAsia="Times New Roman" w:ascii="Calibri" w:hAnsi="Calibri"/>
+          <w:b w:val="false"/>
+          <w:bCs w:val="false"/>
+          <w:sz w:val="26"/>
+          <w:szCs w:val="26"/>
+        </w:rPr>
+      </w:r>
+    </w:p>
+    <w:p>
+      <w:pPr>
+        <w:pStyle w:val="Normal"/>
+        <w:jc w:val="both"/>
+        <w:rPr>
+          <w:rFonts w:ascii="Calibri" w:hAnsi="Calibri" w:eastAsia="Times New Roman"/>
+          <w:b w:val="false"/>
+          <w:b w:val="false"/>
+          <w:bCs w:val="false"/>
+          <w:sz w:val="26"/>
+          <w:szCs w:val="26"/>
+        </w:rPr>
+      </w:pPr>
+      <w:r>
+        <w:rPr>
+          <w:rFonts w:eastAsia="Times New Roman" w:ascii="Calibri" w:hAnsi="Calibri"/>
+          <w:b w:val="false"/>
+          <w:bCs w:val="false"/>
+          <w:sz w:val="26"/>
+          <w:szCs w:val="26"/>
+        </w:rPr>
+      </w:r>
+    </w:p>
+    <w:p>
+      <w:pPr>
+        <w:pStyle w:val="Normal"/>
+        <w:jc w:val="both"/>
+        <w:rPr>
+          <w:rFonts w:ascii="Calibri" w:hAnsi="Calibri" w:eastAsia="Times New Roman"/>
+          <w:b w:val="false"/>
+          <w:b w:val="false"/>
+          <w:bCs w:val="false"/>
+          <w:sz w:val="26"/>
+          <w:szCs w:val="26"/>
+        </w:rPr>
+      </w:pPr>
+      <w:r>
+        <w:rPr>
+          <w:rFonts w:eastAsia="Times New Roman" w:ascii="Calibri" w:hAnsi="Calibri"/>
+          <w:b w:val="false"/>
+          <w:bCs w:val="false"/>
+          <w:sz w:val="26"/>
+          <w:szCs w:val="26"/>
+        </w:rPr>
+      </w:r>
+    </w:p>
+    <w:p>
+      <w:pPr>
+        <w:pStyle w:val="Normal"/>
+        <w:jc w:val="both"/>
+        <w:rPr>
+          <w:rFonts w:ascii="Calibri" w:hAnsi="Calibri" w:eastAsia="Times New Roman"/>
+          <w:b w:val="false"/>
+          <w:b w:val="false"/>
+          <w:bCs w:val="false"/>
+          <w:sz w:val="26"/>
+          <w:szCs w:val="26"/>
+        </w:rPr>
+      </w:pPr>
+      <w:r>
+        <w:rPr>
+          <w:rFonts w:eastAsia="Times New Roman" w:ascii="Calibri" w:hAnsi="Calibri"/>
+          <w:b w:val="false"/>
+          <w:bCs w:val="false"/>
+          <w:sz w:val="26"/>
+          <w:szCs w:val="26"/>
+        </w:rPr>
+      </w:r>
+    </w:p>
+    <w:p>
+      <w:pPr>
+        <w:pStyle w:val="Normal"/>
+        <w:jc w:val="both"/>
+        <w:rPr>
+          <w:rFonts w:ascii="Calibri" w:hAnsi="Calibri" w:eastAsia="Times New Roman"/>
+          <w:b w:val="false"/>
+          <w:b w:val="false"/>
+          <w:bCs w:val="false"/>
+          <w:sz w:val="26"/>
+          <w:szCs w:val="26"/>
+        </w:rPr>
+      </w:pPr>
+      <w:r>
+        <w:rPr>
+          <w:rFonts w:eastAsia="Times New Roman" w:ascii="Calibri" w:hAnsi="Calibri"/>
+          <w:b w:val="false"/>
+          <w:bCs w:val="false"/>
+          <w:sz w:val="26"/>
+          <w:szCs w:val="26"/>
+        </w:rPr>
+      </w:r>
+    </w:p>
+    <w:p>
+      <w:pPr>
+        <w:pStyle w:val="Normal"/>
+        <w:jc w:val="both"/>
+        <w:rPr>
+          <w:rFonts w:ascii="Calibri" w:hAnsi="Calibri" w:eastAsia="Times New Roman"/>
+          <w:b w:val="false"/>
+          <w:b w:val="false"/>
+          <w:bCs w:val="false"/>
+          <w:sz w:val="26"/>
+          <w:szCs w:val="26"/>
+        </w:rPr>
+      </w:pPr>
+      <w:r>
+        <w:rPr>
+          <w:rFonts w:eastAsia="Times New Roman" w:ascii="Calibri" w:hAnsi="Calibri"/>
+          <w:b w:val="false"/>
+          <w:bCs w:val="false"/>
+          <w:sz w:val="26"/>
+          <w:szCs w:val="26"/>
+        </w:rPr>
+      </w:r>
+    </w:p>
+    <w:p>
+      <w:pPr>
+        <w:pStyle w:val="Normal"/>
+        <w:jc w:val="both"/>
+        <w:rPr>
+          <w:rFonts w:ascii="Calibri" w:hAnsi="Calibri" w:eastAsia="Times New Roman"/>
+          <w:b w:val="false"/>
+          <w:b w:val="false"/>
+          <w:bCs w:val="false"/>
+          <w:sz w:val="26"/>
+          <w:szCs w:val="26"/>
+        </w:rPr>
+      </w:pPr>
+      <w:r>
+        <w:rPr>
+          <w:rFonts w:eastAsia="Times New Roman" w:ascii="Calibri" w:hAnsi="Calibri"/>
+          <w:b w:val="false"/>
+          <w:bCs w:val="false"/>
+          <w:sz w:val="26"/>
+          <w:szCs w:val="26"/>
+        </w:rPr>
+      </w:r>
+    </w:p>
+    <w:p>
+      <w:pPr>
+        <w:pStyle w:val="Normal"/>
+        <w:jc w:val="both"/>
+        <w:rPr>
+          <w:rFonts w:ascii="Calibri" w:hAnsi="Calibri" w:eastAsia="Times New Roman"/>
+          <w:b w:val="false"/>
+          <w:b w:val="false"/>
+          <w:bCs w:val="false"/>
+          <w:sz w:val="26"/>
+          <w:szCs w:val="26"/>
+        </w:rPr>
+      </w:pPr>
+      <w:r>
+        <w:rPr>
+          <w:rFonts w:eastAsia="Times New Roman" w:ascii="Calibri" w:hAnsi="Calibri"/>
+          <w:b w:val="false"/>
+          <w:bCs w:val="false"/>
+          <w:sz w:val="26"/>
+          <w:szCs w:val="26"/>
+        </w:rPr>
+      </w:r>
+    </w:p>
+    <w:p>
+      <w:pPr>
+        <w:pStyle w:val="Normal"/>
+        <w:jc w:val="both"/>
+        <w:rPr>
+          <w:rFonts w:ascii="Calibri" w:hAnsi="Calibri" w:eastAsia="Times New Roman"/>
+          <w:b w:val="false"/>
+          <w:b w:val="false"/>
+          <w:bCs w:val="false"/>
+          <w:sz w:val="26"/>
+          <w:szCs w:val="26"/>
+        </w:rPr>
+      </w:pPr>
+      <w:r>
+        <w:rPr>
+          <w:rFonts w:eastAsia="Times New Roman" w:ascii="Calibri" w:hAnsi="Calibri"/>
+          <w:b w:val="false"/>
+          <w:bCs w:val="false"/>
+          <w:sz w:val="26"/>
+          <w:szCs w:val="26"/>
+        </w:rPr>
+      </w:r>
+    </w:p>
+    <w:p>
+      <w:pPr>
+        <w:pStyle w:val="Normal"/>
+        <w:jc w:val="both"/>
+        <w:rPr>
+          <w:rFonts w:ascii="Calibri" w:hAnsi="Calibri" w:eastAsia="Times New Roman"/>
+          <w:b w:val="false"/>
+          <w:b w:val="false"/>
+          <w:bCs w:val="false"/>
+          <w:sz w:val="26"/>
+          <w:szCs w:val="26"/>
+        </w:rPr>
+      </w:pPr>
+      <w:r>
+        <w:rPr>
+          <w:rFonts w:eastAsia="Times New Roman" w:ascii="Calibri" w:hAnsi="Calibri"/>
+          <w:b w:val="false"/>
+          <w:bCs w:val="false"/>
+          <w:sz w:val="26"/>
+          <w:szCs w:val="26"/>
+        </w:rPr>
+      </w:r>
+    </w:p>
+    <w:p>
+      <w:pPr>
+        <w:pStyle w:val="Normal"/>
+        <w:jc w:val="both"/>
+        <w:rPr>
+          <w:rFonts w:ascii="Calibri" w:hAnsi="Calibri" w:eastAsia="Times New Roman"/>
+          <w:b w:val="false"/>
+          <w:b w:val="false"/>
+          <w:bCs w:val="false"/>
+          <w:sz w:val="26"/>
+          <w:szCs w:val="26"/>
+        </w:rPr>
+      </w:pPr>
+      <w:r>
+        <w:rPr>
+          <w:rFonts w:eastAsia="Times New Roman" w:ascii="Calibri" w:hAnsi="Calibri"/>
+          <w:b w:val="false"/>
+          <w:bCs w:val="false"/>
+          <w:sz w:val="26"/>
+          <w:szCs w:val="26"/>
+        </w:rPr>
+      </w:r>
+    </w:p>
+    <w:p>
+      <w:pPr>
+        <w:pStyle w:val="Normal"/>
+        <w:jc w:val="both"/>
+        <w:rPr>
+          <w:rFonts w:ascii="Calibri" w:hAnsi="Calibri" w:eastAsia="Times New Roman"/>
+          <w:b w:val="false"/>
+          <w:b w:val="false"/>
+          <w:bCs w:val="false"/>
+          <w:sz w:val="26"/>
+          <w:szCs w:val="26"/>
+        </w:rPr>
+      </w:pPr>
+      <w:r>
+        <w:rPr>
+          <w:rFonts w:eastAsia="Times New Roman" w:ascii="Calibri" w:hAnsi="Calibri"/>
+          <w:b w:val="false"/>
+          <w:bCs w:val="false"/>
+          <w:sz w:val="26"/>
+          <w:szCs w:val="26"/>
+        </w:rPr>
+      </w:r>
+    </w:p>
+    <w:p>
+      <w:pPr>
+        <w:pStyle w:val="Normal"/>
+        <w:jc w:val="both"/>
+        <w:rPr>
+          <w:rFonts w:ascii="Calibri" w:hAnsi="Calibri" w:eastAsia="Times New Roman"/>
+          <w:b w:val="false"/>
+          <w:b w:val="false"/>
+          <w:bCs w:val="false"/>
+          <w:sz w:val="26"/>
+          <w:szCs w:val="26"/>
+        </w:rPr>
+      </w:pPr>
+      <w:r>
+        <w:rPr>
+          <w:rFonts w:eastAsia="Times New Roman" w:ascii="Calibri" w:hAnsi="Calibri"/>
+          <w:b w:val="false"/>
+          <w:bCs w:val="false"/>
+          <w:sz w:val="26"/>
+          <w:szCs w:val="26"/>
+        </w:rPr>
       </w:r>
     </w:p>
     <w:p>
@@ -1122,360 +1152,190 @@
         </w:rPr>
       </w:pPr>
       <w:r>
-        <w:rPr/>
-      </w:r>
-    </w:p>
-    <w:p>
-      <w:pPr>
-        <w:pStyle w:val="Normal"/>
-        <w:jc w:val="both"/>
-        <w:rPr/>
-      </w:pPr>
-      <w:r>
-        <w:rPr>
-          <w:rFonts w:eastAsia="Times New Roman" w:ascii="Calibri" w:hAnsi="Calibri"/>
-          <w:b w:val="false"/>
-          <w:bCs w:val="false"/>
-          <w:sz w:val="26"/>
-          <w:szCs w:val="26"/>
-        </w:rPr>
-        <w:t xml:space="preserve">The programme is designed </w:t>
-      </w:r>
-      <w:r>
-        <w:rPr>
-          <w:rFonts w:eastAsia="Times New Roman" w:ascii="Calibri" w:hAnsi="Calibri"/>
-          <w:b w:val="false"/>
-          <w:bCs w:val="false"/>
-          <w:sz w:val="26"/>
-          <w:szCs w:val="26"/>
-        </w:rPr>
-        <w:t xml:space="preserve">as a command line application </w:t>
-      </w:r>
-      <w:r>
-        <w:rPr>
-          <w:rFonts w:eastAsia="Times New Roman" w:ascii="Calibri" w:hAnsi="Calibri"/>
-          <w:b w:val="false"/>
-          <w:bCs w:val="false"/>
-          <w:sz w:val="26"/>
-          <w:szCs w:val="26"/>
-        </w:rPr>
-        <w:t xml:space="preserve">as this is a simple interface for getting user input. </w:t>
-      </w:r>
-      <w:r>
-        <w:rPr>
-          <w:rFonts w:eastAsia="Times New Roman" w:ascii="Calibri" w:hAnsi="Calibri"/>
-          <w:b w:val="false"/>
-          <w:bCs w:val="false"/>
-          <w:sz w:val="26"/>
-          <w:szCs w:val="26"/>
-        </w:rPr>
-        <w:t xml:space="preserve">The programme has been implemented with a simple bipartite functionality (Figure 1). </w:t>
-      </w:r>
-      <w:r>
-        <w:rPr>
-          <w:rFonts w:eastAsia="Times New Roman" w:ascii="Calibri" w:hAnsi="Calibri"/>
-          <w:b w:val="false"/>
-          <w:bCs w:val="false"/>
-          <w:sz w:val="26"/>
-          <w:szCs w:val="26"/>
-        </w:rPr>
-        <w:t xml:space="preserve">Once the user opens the programme they input whether they would like to add a file or a SNP which is the equivalent of adding a file search parameter. If they choose to add a file, they input the file name and this automatically adds a column to the database. The programme then searches </w:t>
-      </w:r>
-      <w:r>
-        <w:rPr>
-          <w:rFonts w:eastAsia="Times New Roman" w:ascii="Calibri" w:hAnsi="Calibri"/>
-          <w:b w:val="false"/>
-          <w:bCs w:val="false"/>
-          <w:sz w:val="26"/>
-          <w:szCs w:val="26"/>
-        </w:rPr>
-        <w:t xml:space="preserve">through the file for all the SNPs in the database and returns the data values which it loads into the database. </w:t>
-      </w:r>
-    </w:p>
-    <w:p>
-      <w:pPr>
-        <w:pStyle w:val="Normal"/>
-        <w:jc w:val="both"/>
-        <w:rPr>
-          <w:rFonts w:ascii="Calibri" w:hAnsi="Calibri" w:eastAsia="Times New Roman"/>
-          <w:b w:val="false"/>
-          <w:b w:val="false"/>
-          <w:bCs w:val="false"/>
-          <w:sz w:val="26"/>
-          <w:szCs w:val="26"/>
-        </w:rPr>
-      </w:pPr>
-      <w:r>
-        <w:rPr/>
-      </w:r>
-    </w:p>
-    <w:p>
-      <w:pPr>
-        <w:pStyle w:val="Normal"/>
-        <w:jc w:val="both"/>
-        <w:rPr/>
-      </w:pPr>
-      <w:r>
-        <w:rPr>
-          <w:rFonts w:eastAsia="Times New Roman" w:ascii="Calibri" w:hAnsi="Calibri"/>
-          <w:b w:val="false"/>
-          <w:bCs w:val="false"/>
-          <w:sz w:val="26"/>
-          <w:szCs w:val="26"/>
-        </w:rPr>
-        <w:t xml:space="preserve">The large size of .wig files increases the time and memory required to open these files </w:t>
-      </w:r>
-      <w:r>
-        <w:rPr>
-          <w:rFonts w:eastAsia="Times New Roman" w:ascii="Calibri" w:hAnsi="Calibri"/>
-          <w:b w:val="false"/>
-          <w:bCs w:val="false"/>
-          <w:sz w:val="26"/>
-          <w:szCs w:val="26"/>
-        </w:rPr>
-        <w:t>and search these files,</w:t>
-      </w:r>
-      <w:r>
-        <w:rPr>
-          <w:rFonts w:eastAsia="Times New Roman" w:ascii="Calibri" w:hAnsi="Calibri"/>
-          <w:b w:val="false"/>
-          <w:bCs w:val="false"/>
-          <w:sz w:val="26"/>
-          <w:szCs w:val="26"/>
-        </w:rPr>
-        <w:t xml:space="preserve"> slowing down the processing speed of the programme. To circumvent this, the programme uses the python readlines method so the whole file is not loaded into memory. </w:t>
-      </w:r>
-      <w:r>
-        <w:rPr>
-          <w:rFonts w:eastAsia="Times New Roman" w:ascii="Calibri" w:hAnsi="Calibri"/>
-          <w:b w:val="false"/>
-          <w:bCs w:val="false"/>
-          <w:sz w:val="26"/>
-          <w:szCs w:val="26"/>
-        </w:rPr>
-        <w:t xml:space="preserve">It also uses the islice method from the itertools package to skip between blocks of data until the relevant data block is found, </w:t>
-      </w:r>
-      <w:r>
-        <w:rPr>
-          <w:rFonts w:eastAsia="Times New Roman" w:ascii="Calibri" w:hAnsi="Calibri"/>
-          <w:b w:val="false"/>
-          <w:bCs w:val="false"/>
-          <w:sz w:val="26"/>
-          <w:szCs w:val="26"/>
-        </w:rPr>
-        <w:t>reducing the processing time almost 50 fold</w:t>
-      </w:r>
-      <w:r>
-        <w:rPr>
-          <w:rFonts w:eastAsia="Times New Roman" w:ascii="Calibri" w:hAnsi="Calibri"/>
-          <w:b w:val="false"/>
-          <w:bCs w:val="false"/>
-          <w:sz w:val="26"/>
-          <w:szCs w:val="26"/>
-        </w:rPr>
-        <w:t xml:space="preserve">. As a consequence of this, the </w:t>
-      </w:r>
-      <w:r>
-        <w:rPr>
-          <w:rFonts w:eastAsia="Times New Roman" w:ascii="Calibri" w:hAnsi="Calibri"/>
-          <w:b w:val="false"/>
-          <w:bCs w:val="false"/>
-          <w:sz w:val="26"/>
-          <w:szCs w:val="26"/>
-        </w:rPr>
-        <w:t xml:space="preserve">ends of each chromosome (final &lt;1000 bases) cannot be read </w:t>
-      </w:r>
-      <w:r>
-        <w:rPr>
-          <w:rFonts w:eastAsia="Times New Roman" w:ascii="Calibri" w:hAnsi="Calibri"/>
-          <w:b w:val="false"/>
-          <w:bCs w:val="false"/>
-          <w:sz w:val="26"/>
-          <w:szCs w:val="26"/>
-        </w:rPr>
-        <w:t>by the programme</w:t>
-      </w:r>
-      <w:r>
-        <w:rPr>
-          <w:rFonts w:eastAsia="Times New Roman" w:ascii="Calibri" w:hAnsi="Calibri"/>
-          <w:b w:val="false"/>
-          <w:bCs w:val="false"/>
-          <w:sz w:val="26"/>
-          <w:szCs w:val="26"/>
-        </w:rPr>
-        <w:t xml:space="preserve">. </w:t>
-      </w:r>
-    </w:p>
-    <w:p>
-      <w:pPr>
-        <w:pStyle w:val="Normal"/>
-        <w:jc w:val="both"/>
-        <w:rPr>
-          <w:rFonts w:ascii="Calibri" w:hAnsi="Calibri" w:eastAsia="Times New Roman"/>
-          <w:b w:val="false"/>
-          <w:b w:val="false"/>
-          <w:bCs w:val="false"/>
-          <w:sz w:val="26"/>
-          <w:szCs w:val="26"/>
-        </w:rPr>
-      </w:pPr>
-      <w:r>
-        <w:rPr/>
-      </w:r>
-    </w:p>
-    <w:p>
-      <w:pPr>
-        <w:pStyle w:val="Normal"/>
-        <w:jc w:val="both"/>
-        <w:rPr/>
-      </w:pPr>
-      <w:r>
-        <w:rPr>
-          <w:rFonts w:eastAsia="Times New Roman" w:ascii="Calibri" w:hAnsi="Calibri"/>
-          <w:b w:val="false"/>
-          <w:bCs w:val="false"/>
-          <w:sz w:val="26"/>
-          <w:szCs w:val="26"/>
-        </w:rPr>
-        <w:t>I</w:t>
-      </w:r>
-      <w:r>
-        <w:rPr>
-          <w:rFonts w:eastAsia="Times New Roman" w:ascii="Calibri" w:hAnsi="Calibri"/>
-          <w:b w:val="false"/>
-          <w:bCs w:val="false"/>
-          <w:sz w:val="26"/>
-          <w:szCs w:val="26"/>
-        </w:rPr>
-        <w:t xml:space="preserve">f they choose to add a SNP, they input the details of the SNP and this automatically adds a row to the database. The programme then searchs for this SNP in all the files loaded into the database and returns the data values which are loaded into the database. The programme selects files using the glob method from the glob package which selects all the files in the current working directory. An optional argument is added to ensure only .wig files are selected. This does however mean the files need to be in the same directory as the programme script. </w:t>
-      </w:r>
-    </w:p>
-    <w:p>
-      <w:pPr>
-        <w:pStyle w:val="Normal"/>
-        <w:jc w:val="both"/>
-        <w:rPr>
-          <w:rFonts w:ascii="Calibri" w:hAnsi="Calibri" w:eastAsia="Times New Roman"/>
-          <w:b w:val="false"/>
-          <w:b w:val="false"/>
-          <w:bCs w:val="false"/>
-          <w:sz w:val="26"/>
-          <w:szCs w:val="26"/>
-        </w:rPr>
-      </w:pPr>
-      <w:r>
-        <w:rPr/>
-      </w:r>
-    </w:p>
-    <w:p>
-      <w:pPr>
-        <w:pStyle w:val="Normal"/>
-        <w:jc w:val="both"/>
-        <w:rPr/>
-      </w:pPr>
-      <w:r>
-        <w:rPr>
-          <w:rFonts w:eastAsia="Times New Roman" w:ascii="Calibri" w:hAnsi="Calibri"/>
-          <w:b w:val="false"/>
-          <w:bCs w:val="false"/>
-          <w:sz w:val="26"/>
-          <w:szCs w:val="26"/>
-        </w:rPr>
-        <w:t xml:space="preserve">The format chosen for the output database is </w:t>
-      </w:r>
-      <w:r>
-        <w:rPr>
-          <w:rFonts w:eastAsia="Times New Roman" w:ascii="Calibri" w:hAnsi="Calibri"/>
-          <w:b w:val="false"/>
-          <w:bCs w:val="false"/>
-          <w:sz w:val="26"/>
-          <w:szCs w:val="26"/>
-        </w:rPr>
-        <w:t>a</w:t>
-      </w:r>
-      <w:r>
-        <w:rPr>
-          <w:rFonts w:eastAsia="Times New Roman" w:ascii="Calibri" w:hAnsi="Calibri"/>
-          <w:b w:val="false"/>
-          <w:bCs w:val="false"/>
-          <w:sz w:val="26"/>
-          <w:szCs w:val="26"/>
-        </w:rPr>
-        <w:t xml:space="preserve"> comma-separated values (CSV) file. This format was chosen because it is </w:t>
-      </w:r>
-      <w:r>
-        <w:rPr>
-          <w:rFonts w:eastAsia="Times New Roman" w:ascii="Calibri" w:hAnsi="Calibri"/>
-          <w:b w:val="false"/>
-          <w:bCs w:val="false"/>
-          <w:sz w:val="26"/>
-          <w:szCs w:val="26"/>
-        </w:rPr>
-        <w:t xml:space="preserve">an </w:t>
-      </w:r>
-      <w:r>
-        <w:rPr>
-          <w:rFonts w:eastAsia="Times New Roman" w:ascii="Calibri" w:hAnsi="Calibri"/>
-          <w:b w:val="false"/>
-          <w:bCs w:val="false"/>
-          <w:sz w:val="26"/>
-          <w:szCs w:val="26"/>
-        </w:rPr>
-        <w:t xml:space="preserve">easy to create, </w:t>
-      </w:r>
-      <w:r>
-        <w:rPr>
-          <w:rFonts w:eastAsia="Times New Roman" w:ascii="Calibri" w:hAnsi="Calibri"/>
-          <w:b w:val="false"/>
-          <w:bCs w:val="false"/>
-          <w:sz w:val="26"/>
-          <w:szCs w:val="26"/>
-        </w:rPr>
-        <w:t xml:space="preserve">open file format which can be opened in a wide variety of software maximising the reproducibility of the software. </w:t>
-      </w:r>
-    </w:p>
-    <w:p>
-      <w:pPr>
-        <w:pStyle w:val="Normal"/>
-        <w:jc w:val="both"/>
-        <w:rPr>
-          <w:rFonts w:ascii="Calibri" w:hAnsi="Calibri" w:eastAsia="Times New Roman"/>
-          <w:b w:val="false"/>
-          <w:b w:val="false"/>
-          <w:bCs w:val="false"/>
-          <w:sz w:val="26"/>
-          <w:szCs w:val="26"/>
-        </w:rPr>
-      </w:pPr>
-      <w:r>
-        <w:rPr/>
-      </w:r>
-    </w:p>
-    <w:p>
-      <w:pPr>
-        <w:pStyle w:val="Normal"/>
-        <w:jc w:val="both"/>
-        <w:rPr/>
-      </w:pPr>
-      <w:r>
-        <w:rPr>
-          <w:rFonts w:eastAsia="Times New Roman" w:ascii="Calibri" w:hAnsi="Calibri"/>
-          <w:b w:val="false"/>
-          <w:bCs w:val="false"/>
-          <w:sz w:val="26"/>
-          <w:szCs w:val="26"/>
-        </w:rPr>
-        <w:t>T</w:t>
-      </w:r>
-      <w:r>
-        <w:rPr>
-          <w:rFonts w:eastAsia="Times New Roman" w:ascii="Calibri" w:hAnsi="Calibri"/>
-          <w:b w:val="false"/>
-          <w:bCs w:val="false"/>
-          <w:sz w:val="26"/>
-          <w:szCs w:val="26"/>
-        </w:rPr>
-        <w:t>he programme is specifically designed to have maximum aesthetic functionality including insertion of blank lines where appropriate, use of the clear method from the os package and use of the colorama package to highlight important messages to the user. This adds additional steps to the install, and requires one modification to be made for execution on a Windows platform but overall improves the users experience and makes the programme easier to use.</w:t>
+        <w:rPr>
+          <w:rFonts w:eastAsia="Times New Roman" w:ascii="Calibri" w:hAnsi="Calibri"/>
+          <w:b w:val="false"/>
+          <w:bCs w:val="false"/>
+          <w:sz w:val="26"/>
+          <w:szCs w:val="26"/>
+        </w:rPr>
+      </w:r>
+    </w:p>
+    <w:p>
+      <w:pPr>
+        <w:pStyle w:val="Normal"/>
+        <w:jc w:val="both"/>
+        <w:rPr/>
+      </w:pPr>
+      <w:r>
+        <w:rPr>
+          <w:rFonts w:eastAsia="Times New Roman" w:ascii="Calibri" w:hAnsi="Calibri"/>
+          <w:b w:val="false"/>
+          <w:bCs w:val="false"/>
+          <w:sz w:val="26"/>
+          <w:szCs w:val="26"/>
+        </w:rPr>
+        <w:t xml:space="preserve">The programme is designed as a command line application as this is a simple interface for getting user input. The programme has been implemented with a simple bipartite functionality (Figure 1). Once the user opens the programme they input whether they would like to add a file or a SNP which is the equivalent of adding a file search parameter. If they choose to add a file, they input the file name and this automatically adds a column to the database. The programme then searches through the file for all the SNPs in the database and returns the data values which it loads into the database. </w:t>
+      </w:r>
+    </w:p>
+    <w:p>
+      <w:pPr>
+        <w:pStyle w:val="Normal"/>
+        <w:jc w:val="both"/>
+        <w:rPr>
+          <w:rFonts w:ascii="Calibri" w:hAnsi="Calibri" w:eastAsia="Times New Roman"/>
+          <w:b w:val="false"/>
+          <w:b w:val="false"/>
+          <w:bCs w:val="false"/>
+          <w:sz w:val="26"/>
+          <w:szCs w:val="26"/>
+        </w:rPr>
+      </w:pPr>
+      <w:r>
+        <w:rPr>
+          <w:rFonts w:eastAsia="Times New Roman" w:ascii="Calibri" w:hAnsi="Calibri"/>
+          <w:b w:val="false"/>
+          <w:bCs w:val="false"/>
+          <w:sz w:val="26"/>
+          <w:szCs w:val="26"/>
+        </w:rPr>
+      </w:r>
+    </w:p>
+    <w:p>
+      <w:pPr>
+        <w:pStyle w:val="Normal"/>
+        <w:jc w:val="both"/>
+        <w:rPr/>
+      </w:pPr>
+      <w:r>
+        <w:rPr>
+          <w:rFonts w:eastAsia="Times New Roman" w:ascii="Calibri" w:hAnsi="Calibri"/>
+          <w:b w:val="false"/>
+          <w:bCs w:val="false"/>
+          <w:sz w:val="26"/>
+          <w:szCs w:val="26"/>
+        </w:rPr>
+        <w:t xml:space="preserve">The large size of .wig files increases the time and memory required to open these files and search these files, slowing down the processing speed of the programme. To circumvent this, the programme uses the python readlines method so the whole file is not loaded into memory. It also uses the islice method from the itertools package to skip between blocks of data until the relevant data block is found, reducing the processing time almost 50 fold. As a consequence of this, the ends of each chromosome (final &lt;1000 bases) cannot be read by the programme. </w:t>
+      </w:r>
+    </w:p>
+    <w:p>
+      <w:pPr>
+        <w:pStyle w:val="Normal"/>
+        <w:jc w:val="both"/>
+        <w:rPr>
+          <w:rFonts w:ascii="Calibri" w:hAnsi="Calibri" w:eastAsia="Times New Roman"/>
+          <w:b w:val="false"/>
+          <w:b w:val="false"/>
+          <w:bCs w:val="false"/>
+          <w:sz w:val="26"/>
+          <w:szCs w:val="26"/>
+        </w:rPr>
+      </w:pPr>
+      <w:r>
+        <w:rPr>
+          <w:rFonts w:eastAsia="Times New Roman" w:ascii="Calibri" w:hAnsi="Calibri"/>
+          <w:b w:val="false"/>
+          <w:bCs w:val="false"/>
+          <w:sz w:val="26"/>
+          <w:szCs w:val="26"/>
+        </w:rPr>
+      </w:r>
+    </w:p>
+    <w:p>
+      <w:pPr>
+        <w:pStyle w:val="Normal"/>
+        <w:jc w:val="both"/>
+        <w:rPr/>
+      </w:pPr>
+      <w:r>
+        <w:rPr>
+          <w:rFonts w:eastAsia="Times New Roman" w:ascii="Calibri" w:hAnsi="Calibri"/>
+          <w:b w:val="false"/>
+          <w:bCs w:val="false"/>
+          <w:sz w:val="26"/>
+          <w:szCs w:val="26"/>
+        </w:rPr>
+        <w:t xml:space="preserve">If they choose to add a SNP, they input the details of the SNP and this automatically adds a row to the database. The programme then searchs for this SNP in all the files loaded into the database and returns the data values which are loaded into the database. The programme selects files using the glob method from the glob package which selects all the files in the current working directory. An optional argument is added to ensure only .wig files are selected. This does however mean the files need to be in the same directory as the programme script. </w:t>
+      </w:r>
+    </w:p>
+    <w:p>
+      <w:pPr>
+        <w:pStyle w:val="Normal"/>
+        <w:jc w:val="both"/>
+        <w:rPr>
+          <w:rFonts w:ascii="Calibri" w:hAnsi="Calibri" w:eastAsia="Times New Roman"/>
+          <w:b w:val="false"/>
+          <w:b w:val="false"/>
+          <w:bCs w:val="false"/>
+          <w:sz w:val="26"/>
+          <w:szCs w:val="26"/>
+        </w:rPr>
+      </w:pPr>
+      <w:r>
+        <w:rPr>
+          <w:rFonts w:eastAsia="Times New Roman" w:ascii="Calibri" w:hAnsi="Calibri"/>
+          <w:b w:val="false"/>
+          <w:bCs w:val="false"/>
+          <w:sz w:val="26"/>
+          <w:szCs w:val="26"/>
+        </w:rPr>
+      </w:r>
+    </w:p>
+    <w:p>
+      <w:pPr>
+        <w:pStyle w:val="Normal"/>
+        <w:jc w:val="both"/>
+        <w:rPr/>
+      </w:pPr>
+      <w:r>
+        <w:rPr>
+          <w:rFonts w:eastAsia="Times New Roman" w:ascii="Calibri" w:hAnsi="Calibri"/>
+          <w:b w:val="false"/>
+          <w:bCs w:val="false"/>
+          <w:sz w:val="26"/>
+          <w:szCs w:val="26"/>
+        </w:rPr>
+        <w:t xml:space="preserve">The format chosen for the output database is a comma-separated values (CSV) file. This format was chosen because it is an easy to create, open file format which can be opened in a wide variety of software maximising the reproducibility of the software. </w:t>
+      </w:r>
+    </w:p>
+    <w:p>
+      <w:pPr>
+        <w:pStyle w:val="Normal"/>
+        <w:jc w:val="both"/>
+        <w:rPr>
+          <w:rFonts w:ascii="Calibri" w:hAnsi="Calibri" w:eastAsia="Times New Roman"/>
+          <w:b w:val="false"/>
+          <w:b w:val="false"/>
+          <w:bCs w:val="false"/>
+          <w:sz w:val="26"/>
+          <w:szCs w:val="26"/>
+        </w:rPr>
+      </w:pPr>
+      <w:r>
+        <w:rPr>
+          <w:rFonts w:eastAsia="Times New Roman" w:ascii="Calibri" w:hAnsi="Calibri"/>
+          <w:b w:val="false"/>
+          <w:bCs w:val="false"/>
+          <w:sz w:val="26"/>
+          <w:szCs w:val="26"/>
+        </w:rPr>
+      </w:r>
+    </w:p>
+    <w:p>
+      <w:pPr>
+        <w:pStyle w:val="Normal"/>
+        <w:jc w:val="both"/>
+        <w:rPr/>
+      </w:pPr>
+      <w:r>
+        <w:rPr>
+          <w:rFonts w:eastAsia="Times New Roman" w:ascii="Calibri" w:hAnsi="Calibri"/>
+          <w:b w:val="false"/>
+          <w:bCs w:val="false"/>
+          <w:sz w:val="26"/>
+          <w:szCs w:val="26"/>
+        </w:rPr>
+        <w:t>The programme is specifically designed to have maximum aesthetic functionality including insertion of blank lines where appropriate, use of the clear method from the os package and use of the colorama package to highlight important messages to the user. This adds additional steps to the install, and requires one modification to be made for execution on a Windows platform but overall improves the users experience and makes the programme easier to use.</w:t>
       </w:r>
     </w:p>
     <w:p>
@@ -1534,25 +1394,7 @@
           <w:sz w:val="26"/>
           <w:szCs w:val="26"/>
         </w:rPr>
-        <w:t>The software was designed using test-driven development (</w:t>
-      </w:r>
-      <w:r>
-        <w:rPr>
-          <w:rFonts w:eastAsia="Times New Roman" w:ascii="Calibri" w:hAnsi="Calibri"/>
-          <w:color w:val="000000"/>
-          <w:sz w:val="26"/>
-          <w:szCs w:val="26"/>
-        </w:rPr>
-        <w:t>Figure 2</w:t>
-      </w:r>
-      <w:r>
-        <w:rPr>
-          <w:rFonts w:eastAsia="Times New Roman" w:ascii="Calibri" w:hAnsi="Calibri"/>
-          <w:color w:val="000000"/>
-          <w:sz w:val="26"/>
-          <w:szCs w:val="26"/>
-        </w:rPr>
-        <w:t xml:space="preserve">). </w:t>
+        <w:t xml:space="preserve">The software was designed using test-driven development (Figure 2). </w:t>
       </w:r>
     </w:p>
     <w:p>
@@ -1961,14 +1803,6 @@
         </w:rPr>
         <w:tab/>
         <w:tab/>
-      </w:r>
-      <w:r>
-        <w:rPr>
-          <w:rFonts w:eastAsia="Times New Roman" w:ascii="Calibri" w:hAnsi="Calibri"/>
-          <w:color w:val="000000"/>
-          <w:sz w:val="26"/>
-          <w:szCs w:val="26"/>
-        </w:rPr>
         <w:t>Figure 2: Test-driven Development Cycle</w:t>
       </w:r>
     </w:p>
@@ -2022,15 +1856,7 @@
           <w:sz w:val="26"/>
           <w:szCs w:val="26"/>
         </w:rPr>
-        <w:t xml:space="preserve">” </w:t>
-      </w:r>
-      <w:r>
-        <w:rPr>
-          <w:rFonts w:ascii="Calibri" w:hAnsi="Calibri"/>
-          <w:sz w:val="26"/>
-          <w:szCs w:val="26"/>
-        </w:rPr>
-        <w:t xml:space="preserve">by </w:t>
+        <w:t xml:space="preserve">” by </w:t>
       </w:r>
       <w:hyperlink r:id="rId6">
         <w:r>
@@ -2078,7 +1904,7 @@
             <w:sz w:val="26"/>
             <w:szCs w:val="26"/>
           </w:rPr>
-          <w:t>CC-BY SA 3.0</w:t>
+          <w:t>CC-BY-SA 3.0</w:t>
         </w:r>
       </w:hyperlink>
     </w:p>
@@ -2094,7 +1920,12 @@
         </w:rPr>
       </w:pPr>
       <w:r>
-        <w:rPr/>
+        <w:rPr>
+          <w:rFonts w:eastAsia="Times New Roman" w:ascii="Calibri" w:hAnsi="Calibri"/>
+          <w:color w:val="000000"/>
+          <w:sz w:val="26"/>
+          <w:szCs w:val="26"/>
+        </w:rPr>
       </w:r>
     </w:p>
     <w:p>
@@ -3165,21 +2996,31 @@
         </w:rPr>
       </w:pPr>
       <w:r>
-        <w:rPr/>
-      </w:r>
-    </w:p>
-    <w:p>
-      <w:pPr>
-        <w:pStyle w:val="Normal"/>
-        <w:rPr>
-          <w:rFonts w:ascii="Calibri" w:hAnsi="Calibri" w:eastAsia="Times New Roman"/>
-          <w:color w:val="000000"/>
-          <w:sz w:val="26"/>
-          <w:szCs w:val="26"/>
-        </w:rPr>
-      </w:pPr>
-      <w:r>
-        <w:rPr/>
+        <w:rPr>
+          <w:rFonts w:eastAsia="Times New Roman" w:ascii="Calibri" w:hAnsi="Calibri"/>
+          <w:color w:val="000000"/>
+          <w:sz w:val="26"/>
+          <w:szCs w:val="26"/>
+        </w:rPr>
+      </w:r>
+    </w:p>
+    <w:p>
+      <w:pPr>
+        <w:pStyle w:val="Normal"/>
+        <w:rPr>
+          <w:rFonts w:ascii="Calibri" w:hAnsi="Calibri" w:eastAsia="Times New Roman"/>
+          <w:color w:val="000000"/>
+          <w:sz w:val="26"/>
+          <w:szCs w:val="26"/>
+        </w:rPr>
+      </w:pPr>
+      <w:r>
+        <w:rPr>
+          <w:rFonts w:eastAsia="Times New Roman" w:ascii="Calibri" w:hAnsi="Calibri"/>
+          <w:color w:val="000000"/>
+          <w:sz w:val="26"/>
+          <w:szCs w:val="26"/>
+        </w:rPr>
       </w:r>
     </w:p>
     <w:p>

</xml_diff>

<commit_message>
Made changes based on feedback from Tanya
</commit_message>
<xml_diff>
--- a/assignments/medsci736-finalassignment-ccha939-2.docx
+++ b/assignments/medsci736-finalassignment-ccha939-2.docx
@@ -273,7 +273,25 @@
           <w:sz w:val="26"/>
           <w:szCs w:val="26"/>
         </w:rPr>
-        <w:t>ePygenetics is a python module that extracts epigenetic data from .wig files. It allows the user to input the data they require from the file, finds the data within the file and outputs the data to a database. This allows geneticists to easily extract the epigenetic status of single nucleotide polymorphisms (SNPs) in particular cell line so this can be considered in genetic analyses.  It is licensed under the MIT</w:t>
+        <w:t xml:space="preserve">ePygenetics is a python module that extracts epigenetic data from .wig files. It allows the user to input the data they require from the file, finds the data within the file and outputs the data to a database. This allows geneticists to easily extract the epigenetic status of single nucleotide polymorphisms (SNPs) in </w:t>
+      </w:r>
+      <w:r>
+        <w:rPr>
+          <w:rFonts w:ascii="Calibri" w:hAnsi="Calibri"/>
+          <w:color w:val="000000"/>
+          <w:sz w:val="26"/>
+          <w:szCs w:val="26"/>
+        </w:rPr>
+        <w:t xml:space="preserve">a </w:t>
+      </w:r>
+      <w:r>
+        <w:rPr>
+          <w:rFonts w:ascii="Calibri" w:hAnsi="Calibri"/>
+          <w:color w:val="000000"/>
+          <w:sz w:val="26"/>
+          <w:szCs w:val="26"/>
+        </w:rPr>
+        <w:t>particular cell line so this can be considered in genetic analyses.  It is licensed under the MIT</w:t>
       </w:r>
       <w:r>
         <w:rPr>
@@ -409,7 +427,43 @@
           <w:bCs w:val="false"/>
           <w:szCs w:val="26"/>
         </w:rPr>
-        <w:t>There are a huge number of complex diseases that are known to be caused by a combination of genetic and environmental factors including both type I and II diabetes, Alzheimer’s disease and autism spectrum disorder [1]. Understanding the genetic component these diseases could lead to the development of preventative or therapeutic interventions which could reduce the burden they pose to our society.</w:t>
+        <w:t xml:space="preserve">There are a huge number of complex diseases that are known to be caused by a combination of genetic and environmental factors including both type I and </w:t>
+      </w:r>
+      <w:r>
+        <w:rPr>
+          <w:rFonts w:eastAsia="Times New Roman" w:ascii="Calibri" w:hAnsi="Calibri"/>
+          <w:b w:val="false"/>
+          <w:bCs w:val="false"/>
+          <w:szCs w:val="26"/>
+        </w:rPr>
+        <w:t xml:space="preserve">type </w:t>
+      </w:r>
+      <w:r>
+        <w:rPr>
+          <w:rFonts w:eastAsia="Times New Roman" w:ascii="Calibri" w:hAnsi="Calibri"/>
+          <w:b w:val="false"/>
+          <w:bCs w:val="false"/>
+          <w:szCs w:val="26"/>
+        </w:rPr>
+        <w:t xml:space="preserve">II diabetes, Alzheimer’s disease and autism spectrum disorder [1]. Understanding the genetic component </w:t>
+      </w:r>
+      <w:r>
+        <w:rPr>
+          <w:rFonts w:eastAsia="Times New Roman" w:ascii="Calibri" w:hAnsi="Calibri"/>
+          <w:b w:val="false"/>
+          <w:bCs w:val="false"/>
+          <w:szCs w:val="26"/>
+        </w:rPr>
+        <w:t xml:space="preserve">of </w:t>
+      </w:r>
+      <w:r>
+        <w:rPr>
+          <w:rFonts w:eastAsia="Times New Roman" w:ascii="Calibri" w:hAnsi="Calibri"/>
+          <w:b w:val="false"/>
+          <w:bCs w:val="false"/>
+          <w:szCs w:val="26"/>
+        </w:rPr>
+        <w:t>these diseases could lead to the development of preventative or therapeutic interventions which could reduce the burden they pose to our society.</w:t>
       </w:r>
     </w:p>
     <w:p>
@@ -441,7 +495,7 @@
           <w:bCs w:val="false"/>
           <w:szCs w:val="26"/>
         </w:rPr>
-        <w:t>This genetic discovery process has rapidly accelerated in the digital age with the invention of high throughput sequencing technologies which can quickly and cheaply generate large volumes of genetic data [2]. There has however been a lag in the development of software to analyse the huge volumes of data being produced [2]. One area of genetics which is beginning to benefit from analytical softwares is genome wide association studies or GWAS.</w:t>
+        <w:t>This genetic discovery process has rapidly accelerated in the digital age with the invention of high throughput sequencing technologies which can quickly and cheaply generate large volumes of genetic data [2]. There has, however, been a lag in the development of software to analyse the huge volumes of data being produced [2]. One area of genetics which is beginning to benefit from analytical softwares is genome wide association studies or GWAS.</w:t>
       </w:r>
     </w:p>
     <w:p>
@@ -478,7 +532,25 @@
           <w:bCs w:val="false"/>
           <w:szCs w:val="26"/>
         </w:rPr>
-        <w:t xml:space="preserve">A GWAS compares the genetic code or ‘genome’ of healthy individuals to individuals with a disease to look for regions of DNA associated with disease [3]. These regions are found by comparing points in the DNA sequence called single nucleotide polymorphisms (SNPs) which are known to display variation between humans [4]. If humans with a disease all share a particular SNP  and healthy individuals have a different SNP, then that section of DNA will be detected by GWAS and can be further investigated to see if it plays a role in the disease [3]. </w:t>
+        <w:t xml:space="preserve">GWAS compare the genetic code or ‘genome’ of healthy individuals to individuals with a disease to look for regions of DNA associated with </w:t>
+      </w:r>
+      <w:r>
+        <w:rPr>
+          <w:rFonts w:eastAsia="Times New Roman" w:ascii="Calibri" w:hAnsi="Calibri"/>
+          <w:b w:val="false"/>
+          <w:bCs w:val="false"/>
+          <w:szCs w:val="26"/>
+        </w:rPr>
+        <w:t xml:space="preserve">the </w:t>
+      </w:r>
+      <w:r>
+        <w:rPr>
+          <w:rFonts w:eastAsia="Times New Roman" w:ascii="Calibri" w:hAnsi="Calibri"/>
+          <w:b w:val="false"/>
+          <w:bCs w:val="false"/>
+          <w:szCs w:val="26"/>
+        </w:rPr>
+        <w:t xml:space="preserve">disease [3]. These regions are found by comparing points in the DNA sequence called single nucleotide polymorphisms (SNPs) which are known to display variation between humans [4]. If humans with a disease all share a particular SNP  and healthy individuals have a different SNP, then that section of DNA will be detected by GWAS and can be further investigated to see if it plays a role in the disease [3]. </w:t>
       </w:r>
     </w:p>
     <w:p>
@@ -515,7 +587,43 @@
           <w:bCs w:val="false"/>
           <w:szCs w:val="26"/>
         </w:rPr>
-        <w:t>One problem with this is that there are around 10 million SNPs in the genome (source) and so GWAS generate huge volumes of data. These large numbers also increase the probability of false associations occuring so the threshold for detection causative SNPs must be high to ensure correlations are genuine [3]. Another way to achieve this would be increasing the sample size [3], but that is costly and not always feasible. As a result lots of potentially causative SNPs are missed by GWAS resulting in a lack of understanding of the genetic causes of disease known as ‘hidden heritability’ [4].</w:t>
+        <w:t xml:space="preserve">One problem with this is that there are around 10 million SNPs in the genome </w:t>
+      </w:r>
+      <w:r>
+        <w:rPr>
+          <w:rFonts w:eastAsia="Times New Roman" w:ascii="Calibri" w:hAnsi="Calibri"/>
+          <w:b w:val="false"/>
+          <w:bCs w:val="false"/>
+          <w:szCs w:val="26"/>
+        </w:rPr>
+        <w:t>[4]</w:t>
+      </w:r>
+      <w:r>
+        <w:rPr>
+          <w:rFonts w:eastAsia="Times New Roman" w:ascii="Calibri" w:hAnsi="Calibri"/>
+          <w:b w:val="false"/>
+          <w:bCs w:val="false"/>
+          <w:szCs w:val="26"/>
+        </w:rPr>
+        <w:t xml:space="preserve"> and so GWAS generate huge volumes of data. These large numbers also increase the probability of false associations occuring so the threshold for detection </w:t>
+      </w:r>
+      <w:r>
+        <w:rPr>
+          <w:rFonts w:eastAsia="Times New Roman" w:ascii="Calibri" w:hAnsi="Calibri"/>
+          <w:b w:val="false"/>
+          <w:bCs w:val="false"/>
+          <w:szCs w:val="26"/>
+        </w:rPr>
+        <w:t xml:space="preserve">of </w:t>
+      </w:r>
+      <w:r>
+        <w:rPr>
+          <w:rFonts w:eastAsia="Times New Roman" w:ascii="Calibri" w:hAnsi="Calibri"/>
+          <w:b w:val="false"/>
+          <w:bCs w:val="false"/>
+          <w:szCs w:val="26"/>
+        </w:rPr>
+        <w:t>causative SNPs must be high to ensure correlations are genuine [3]. Another way to achieve this would be increasing the sample size [3], but that is costly and not always feasible. As a result lots of potentially causative SNPs are missed by GWAS resulting in a lack of understanding of the genetic causes of disease known as ‘hidden heritability’ [4].</w:t>
       </w:r>
     </w:p>
     <w:p>
@@ -575,6 +683,22 @@
       <w:pPr>
         <w:pStyle w:val="UPSectionHeading"/>
         <w:jc w:val="both"/>
+        <w:rPr>
+          <w:rFonts w:ascii="Calibri" w:hAnsi="Calibri" w:eastAsia="Times New Roman"/>
+          <w:b w:val="false"/>
+          <w:b w:val="false"/>
+          <w:bCs w:val="false"/>
+          <w:szCs w:val="26"/>
+        </w:rPr>
+      </w:pPr>
+      <w:r>
+        <w:rPr/>
+      </w:r>
+    </w:p>
+    <w:p>
+      <w:pPr>
+        <w:pStyle w:val="UPSectionHeading"/>
+        <w:jc w:val="both"/>
         <w:rPr/>
       </w:pPr>
       <w:r>
@@ -592,7 +716,23 @@
           <w:b w:val="false"/>
           <w:szCs w:val="26"/>
         </w:rPr>
-        <w:t>ePygenetics is a free, open-source software which allows the user to extract the epigenetic status of SNPs from epigenetic data files and to store this information in a database to allow for easy comparisions within and between cell lines. This information can then be used to improve the power of GWAS and uncover the hidden heritability of complex  diseases like diabetes, Alzheimer’s and ASD.</w:t>
+        <w:t xml:space="preserve">ePygenetics is a free, open-source software which allows the user to extract the epigenetic status of SNPs from epigenetic data files and to store this information in a database to allow </w:t>
+      </w:r>
+      <w:r>
+        <w:rPr>
+          <w:rFonts w:eastAsia="Times New Roman" w:ascii="Calibri" w:hAnsi="Calibri"/>
+          <w:b w:val="false"/>
+          <w:szCs w:val="26"/>
+        </w:rPr>
+        <w:t>the values to be compared and easily integrated into genetic analyses</w:t>
+      </w:r>
+      <w:r>
+        <w:rPr>
+          <w:rFonts w:eastAsia="Times New Roman" w:ascii="Calibri" w:hAnsi="Calibri"/>
+          <w:b w:val="false"/>
+          <w:szCs w:val="26"/>
+        </w:rPr>
+        <w:t>. This information can then be used to improve the power of GWAS and uncover the hidden heritability of complex  diseases like diabetes, Alzheimer’s and ASD.</w:t>
       </w:r>
     </w:p>
     <w:p>
@@ -663,6 +803,40 @@
           <w:szCs w:val="26"/>
         </w:rPr>
         <w:t xml:space="preserve">ePygenetics was implemented using Python version 3.5.2 in a Linux environment. Python was chosen because it is a simple, easy-to-learn, well-supported language that is commonplace in the scientific community and thus likely to have higher reuse potential. </w:t>
+      </w:r>
+    </w:p>
+    <w:p>
+      <w:pPr>
+        <w:pStyle w:val="Normal"/>
+        <w:jc w:val="both"/>
+        <w:rPr>
+          <w:rFonts w:ascii="Calibri" w:hAnsi="Calibri" w:eastAsia="Times New Roman"/>
+          <w:b w:val="false"/>
+          <w:b w:val="false"/>
+          <w:bCs w:val="false"/>
+          <w:sz w:val="26"/>
+          <w:szCs w:val="26"/>
+        </w:rPr>
+      </w:pPr>
+      <w:r>
+        <w:rPr/>
+      </w:r>
+    </w:p>
+    <w:p>
+      <w:pPr>
+        <w:pStyle w:val="Normal"/>
+        <w:jc w:val="both"/>
+        <w:rPr/>
+      </w:pPr>
+      <w:r>
+        <w:rPr>
+          <w:rFonts w:eastAsia="Times New Roman" w:ascii="Calibri" w:hAnsi="Calibri"/>
+          <w:b w:val="false"/>
+          <w:bCs w:val="false"/>
+          <w:sz w:val="26"/>
+          <w:szCs w:val="26"/>
+        </w:rPr>
+        <w:t xml:space="preserve">The programme is designed as a command line application as this is a simple interface for getting user input. The programme has been implemented with a simple bipartite functionality (Figure 1). </w:t>
       </w:r>
     </w:p>
     <w:p>
@@ -690,12 +864,12 @@
           <wp:anchor behindDoc="0" distT="0" distB="0" distL="0" distR="0" simplePos="0" locked="0" layoutInCell="1" allowOverlap="1" relativeHeight="2">
             <wp:simplePos x="0" y="0"/>
             <wp:positionH relativeFrom="column">
-              <wp:posOffset>718185</wp:posOffset>
+              <wp:posOffset>924560</wp:posOffset>
             </wp:positionH>
             <wp:positionV relativeFrom="paragraph">
-              <wp:posOffset>70485</wp:posOffset>
+              <wp:posOffset>118110</wp:posOffset>
             </wp:positionV>
-            <wp:extent cx="3670935" cy="3344545"/>
+            <wp:extent cx="3388360" cy="3087370"/>
             <wp:effectExtent l="0" t="0" r="0" b="0"/>
             <wp:wrapSquare wrapText="largest"/>
             <wp:docPr id="1" name="Image3" descr=""/>
@@ -720,7 +894,7 @@
                   <pic:spPr bwMode="auto">
                     <a:xfrm>
                       <a:off x="0" y="0"/>
-                      <a:ext cx="3670935" cy="3344545"/>
+                      <a:ext cx="3388360" cy="3087370"/>
                     </a:xfrm>
                     <a:prstGeom prst="rect">
                       <a:avLst/>
@@ -1077,52 +1251,6 @@
       <w:pPr>
         <w:pStyle w:val="Normal"/>
         <w:jc w:val="both"/>
-        <w:rPr>
-          <w:rFonts w:ascii="Calibri" w:hAnsi="Calibri" w:eastAsia="Times New Roman"/>
-          <w:b w:val="false"/>
-          <w:b w:val="false"/>
-          <w:bCs w:val="false"/>
-          <w:sz w:val="26"/>
-          <w:szCs w:val="26"/>
-        </w:rPr>
-      </w:pPr>
-      <w:r>
-        <w:rPr>
-          <w:rFonts w:eastAsia="Times New Roman" w:ascii="Calibri" w:hAnsi="Calibri"/>
-          <w:b w:val="false"/>
-          <w:bCs w:val="false"/>
-          <w:sz w:val="26"/>
-          <w:szCs w:val="26"/>
-        </w:rPr>
-      </w:r>
-    </w:p>
-    <w:p>
-      <w:pPr>
-        <w:pStyle w:val="Normal"/>
-        <w:jc w:val="both"/>
-        <w:rPr>
-          <w:rFonts w:ascii="Calibri" w:hAnsi="Calibri" w:eastAsia="Times New Roman"/>
-          <w:b w:val="false"/>
-          <w:b w:val="false"/>
-          <w:bCs w:val="false"/>
-          <w:sz w:val="26"/>
-          <w:szCs w:val="26"/>
-        </w:rPr>
-      </w:pPr>
-      <w:r>
-        <w:rPr>
-          <w:rFonts w:eastAsia="Times New Roman" w:ascii="Calibri" w:hAnsi="Calibri"/>
-          <w:b w:val="false"/>
-          <w:bCs w:val="false"/>
-          <w:sz w:val="26"/>
-          <w:szCs w:val="26"/>
-        </w:rPr>
-      </w:r>
-    </w:p>
-    <w:p>
-      <w:pPr>
-        <w:pStyle w:val="Normal"/>
-        <w:jc w:val="both"/>
         <w:rPr/>
       </w:pPr>
       <w:r>
@@ -1135,7 +1263,10 @@
         </w:rPr>
         <w:tab/>
         <w:tab/>
-        <w:t xml:space="preserve">       Figure 1: ePygenetics workflow</w:t>
+        <w:t xml:space="preserve">        </w:t>
+        <w:tab/>
+        <w:tab/>
+        <w:t xml:space="preserve">        Figure 1: ePygenetics workflow</w:t>
       </w:r>
     </w:p>
     <w:p>
@@ -1175,7 +1306,47 @@
           <w:sz w:val="26"/>
           <w:szCs w:val="26"/>
         </w:rPr>
-        <w:t xml:space="preserve">The programme is designed as a command line application as this is a simple interface for getting user input. The programme has been implemented with a simple bipartite functionality (Figure 1). Once the user opens the programme they input whether they would like to add a file or a SNP which is the equivalent of adding a file search parameter. If they choose to add a file, they input the file name and this automatically adds a column to the database. The programme then searches through the file for all the SNPs in the database and returns the data values which it loads into the database. </w:t>
+        <w:t xml:space="preserve">Once the user opens the programme they input whether they would like to add a file or a SNP which is the equivalent of adding a file search parameter. If the </w:t>
+      </w:r>
+      <w:r>
+        <w:rPr>
+          <w:rFonts w:eastAsia="Times New Roman" w:ascii="Calibri" w:hAnsi="Calibri"/>
+          <w:b w:val="false"/>
+          <w:bCs w:val="false"/>
+          <w:sz w:val="26"/>
+          <w:szCs w:val="26"/>
+        </w:rPr>
+        <w:t>user</w:t>
+      </w:r>
+      <w:r>
+        <w:rPr>
+          <w:rFonts w:eastAsia="Times New Roman" w:ascii="Calibri" w:hAnsi="Calibri"/>
+          <w:b w:val="false"/>
+          <w:bCs w:val="false"/>
+          <w:sz w:val="26"/>
+          <w:szCs w:val="26"/>
+        </w:rPr>
+        <w:t xml:space="preserve"> choose</w:t>
+      </w:r>
+      <w:r>
+        <w:rPr>
+          <w:rFonts w:eastAsia="Times New Roman" w:ascii="Calibri" w:hAnsi="Calibri"/>
+          <w:b w:val="false"/>
+          <w:bCs w:val="false"/>
+          <w:sz w:val="26"/>
+          <w:szCs w:val="26"/>
+        </w:rPr>
+        <w:t>s</w:t>
+      </w:r>
+      <w:r>
+        <w:rPr>
+          <w:rFonts w:eastAsia="Times New Roman" w:ascii="Calibri" w:hAnsi="Calibri"/>
+          <w:b w:val="false"/>
+          <w:bCs w:val="false"/>
+          <w:sz w:val="26"/>
+          <w:szCs w:val="26"/>
+        </w:rPr>
+        <w:t xml:space="preserve"> to add a file, they input the file name and this automatically adds a column to the database. The programme then searches through the file for all the SNPs in the database and returns the data values which it loads into the database. </w:t>
       </w:r>
     </w:p>
     <w:p>
@@ -1217,6 +1388,16 @@
         </w:rPr>
         <w:t xml:space="preserve">The large size of .wig files increases the time and memory required to open these files and search these files, slowing down the processing speed of the programme. To circumvent this, the programme uses the python readlines method so the whole file is not loaded into memory. It also uses the islice method from the itertools package to skip between blocks of data until the relevant data block is found, reducing the processing time almost 50 fold. As a consequence of this, the ends of each chromosome (final &lt;1000 bases) cannot be read by the programme. </w:t>
       </w:r>
+      <w:r>
+        <w:rPr>
+          <w:rFonts w:eastAsia="Times New Roman" w:ascii="Calibri" w:hAnsi="Calibri"/>
+          <w:b w:val="false"/>
+          <w:bCs w:val="false"/>
+          <w:sz w:val="26"/>
+          <w:szCs w:val="26"/>
+        </w:rPr>
+        <w:t>Considering this equates to less than 0.0008% of the genome and the ends of the chromosome are gene poor regions more likely to be in a closed conformation [8], this issue is very minor.</w:t>
+      </w:r>
     </w:p>
     <w:p>
       <w:pPr>
@@ -1255,7 +1436,47 @@
           <w:sz w:val="26"/>
           <w:szCs w:val="26"/>
         </w:rPr>
-        <w:t xml:space="preserve">If they choose to add a SNP, they input the details of the SNP and this automatically adds a row to the database. The programme then searchs for this SNP in all the files loaded into the database and returns the data values which are loaded into the database. The programme selects files using the glob method from the glob package which selects all the files in the current working directory. An optional argument is added to ensure only .wig files are selected. This does however mean the files need to be in the same directory as the programme script. </w:t>
+        <w:t xml:space="preserve">If the </w:t>
+      </w:r>
+      <w:r>
+        <w:rPr>
+          <w:rFonts w:eastAsia="Times New Roman" w:ascii="Calibri" w:hAnsi="Calibri"/>
+          <w:b w:val="false"/>
+          <w:bCs w:val="false"/>
+          <w:sz w:val="26"/>
+          <w:szCs w:val="26"/>
+        </w:rPr>
+        <w:t>user</w:t>
+      </w:r>
+      <w:r>
+        <w:rPr>
+          <w:rFonts w:eastAsia="Times New Roman" w:ascii="Calibri" w:hAnsi="Calibri"/>
+          <w:b w:val="false"/>
+          <w:bCs w:val="false"/>
+          <w:sz w:val="26"/>
+          <w:szCs w:val="26"/>
+        </w:rPr>
+        <w:t xml:space="preserve"> choose</w:t>
+      </w:r>
+      <w:r>
+        <w:rPr>
+          <w:rFonts w:eastAsia="Times New Roman" w:ascii="Calibri" w:hAnsi="Calibri"/>
+          <w:b w:val="false"/>
+          <w:bCs w:val="false"/>
+          <w:sz w:val="26"/>
+          <w:szCs w:val="26"/>
+        </w:rPr>
+        <w:t>s</w:t>
+      </w:r>
+      <w:r>
+        <w:rPr>
+          <w:rFonts w:eastAsia="Times New Roman" w:ascii="Calibri" w:hAnsi="Calibri"/>
+          <w:b w:val="false"/>
+          <w:bCs w:val="false"/>
+          <w:sz w:val="26"/>
+          <w:szCs w:val="26"/>
+        </w:rPr>
+        <w:t xml:space="preserve"> to add a SNP, they input the details of the SNP and this automatically adds a row to the database. The programme then searchs for this SNP in all the files loaded into the database and returns the data values which are loaded into the database. The programme selects files using the glob method from the glob package which selects all the files in the current working directory. An optional argument is added to ensure only .wig files are selected. This does however mean the files need to be in the same directory as the programme script. </w:t>
       </w:r>
     </w:p>
     <w:p>
@@ -1295,7 +1516,27 @@
           <w:sz w:val="26"/>
           <w:szCs w:val="26"/>
         </w:rPr>
-        <w:t xml:space="preserve">The format chosen for the output database is a comma-separated values (CSV) file. This format was chosen because it is an easy to create, open file format which can be opened in a wide variety of software maximising the reproducibility of the software. </w:t>
+        <w:t xml:space="preserve">The format </w:t>
+      </w:r>
+      <w:r>
+        <w:rPr>
+          <w:rFonts w:eastAsia="Times New Roman" w:ascii="Calibri" w:hAnsi="Calibri"/>
+          <w:b w:val="false"/>
+          <w:bCs w:val="false"/>
+          <w:sz w:val="26"/>
+          <w:szCs w:val="26"/>
+        </w:rPr>
+        <w:t>of</w:t>
+      </w:r>
+      <w:r>
+        <w:rPr>
+          <w:rFonts w:eastAsia="Times New Roman" w:ascii="Calibri" w:hAnsi="Calibri"/>
+          <w:b w:val="false"/>
+          <w:bCs w:val="false"/>
+          <w:sz w:val="26"/>
+          <w:szCs w:val="26"/>
+        </w:rPr>
+        <w:t xml:space="preserve"> the output database is a comma-separated values (CSV) file. This format was chosen because it is an easy to create, open file format which can be opened in a wide variety of software maximising the reproducibility of the software. </w:t>
       </w:r>
     </w:p>
     <w:p>
@@ -1340,30 +1581,17 @@
     </w:p>
     <w:p>
       <w:pPr>
-        <w:pStyle w:val="TextBody"/>
-        <w:rPr/>
-      </w:pPr>
-      <w:r>
-        <w:rPr/>
-      </w:r>
-    </w:p>
-    <w:p>
-      <w:pPr>
-        <w:pStyle w:val="Normal"/>
-        <w:rPr>
-          <w:rFonts w:ascii="Calibri" w:hAnsi="Calibri" w:eastAsia="Times New Roman"/>
-          <w:color w:val="0000FF"/>
-          <w:sz w:val="26"/>
-          <w:szCs w:val="26"/>
-        </w:rPr>
-      </w:pPr>
-      <w:r>
-        <w:rPr>
-          <w:rFonts w:eastAsia="Times New Roman" w:ascii="Calibri" w:hAnsi="Calibri"/>
-          <w:color w:val="0000FF"/>
-          <w:sz w:val="26"/>
-          <w:szCs w:val="26"/>
-        </w:rPr>
+        <w:pStyle w:val="Normal"/>
+        <w:rPr>
+          <w:rFonts w:ascii="Calibri" w:hAnsi="Calibri" w:eastAsia="Times New Roman"/>
+          <w:b/>
+          <w:b/>
+          <w:sz w:val="26"/>
+          <w:szCs w:val="26"/>
+        </w:rPr>
+      </w:pPr>
+      <w:r>
+        <w:rPr/>
       </w:r>
     </w:p>
     <w:p>
@@ -1941,7 +2169,61 @@
           <w:sz w:val="26"/>
           <w:szCs w:val="26"/>
         </w:rPr>
-        <w:t xml:space="preserve">This is an iterative process which combines building and testing to ensure the programme is functional. It ensures only  the necessary elements are included, it means the code that is developed is simple and allows the programme to adapt to changing requirements. The testing process combined both functional and unit testing. Unit testing was done for functions with a clear input and output using pytest version 2.9.2. Functional testing was done for functions dealing with user input and for functions involved in data output using the Linux platform.  Both sets of tests can be run by the end user to verify that their downloaded version is running correctly. Unit testing can be run by downloading the test-ePygenetics script and running pytest. For functional testing, an example set of data and expected output is provided in the test-data folder. Instructions on how to run these tests can be found in the readme file. </w:t>
+        <w:t xml:space="preserve">This is an iterative process which combines building and testing to ensure the programme is functional. It ensures only  the necessary elements are included, it means the code that is developed is simple and allows the programme to adapt to changing requirements. The testing process combined both </w:t>
+      </w:r>
+      <w:r>
+        <w:rPr>
+          <w:rFonts w:eastAsia="Times New Roman" w:ascii="Calibri" w:hAnsi="Calibri"/>
+          <w:color w:val="000000"/>
+          <w:sz w:val="26"/>
+          <w:szCs w:val="26"/>
+        </w:rPr>
+        <w:t>manual</w:t>
+      </w:r>
+      <w:r>
+        <w:rPr>
+          <w:rFonts w:eastAsia="Times New Roman" w:ascii="Calibri" w:hAnsi="Calibri"/>
+          <w:color w:val="000000"/>
+          <w:sz w:val="26"/>
+          <w:szCs w:val="26"/>
+        </w:rPr>
+        <w:t xml:space="preserve"> and unit testing. Unit testing was done for functions with a clear input and output using pytest version 2.9.2. </w:t>
+      </w:r>
+      <w:r>
+        <w:rPr>
+          <w:rFonts w:eastAsia="Times New Roman" w:ascii="Calibri" w:hAnsi="Calibri"/>
+          <w:color w:val="000000"/>
+          <w:sz w:val="26"/>
+          <w:szCs w:val="26"/>
+        </w:rPr>
+        <w:t>Manual</w:t>
+      </w:r>
+      <w:r>
+        <w:rPr>
+          <w:rFonts w:eastAsia="Times New Roman" w:ascii="Calibri" w:hAnsi="Calibri"/>
+          <w:color w:val="000000"/>
+          <w:sz w:val="26"/>
+          <w:szCs w:val="26"/>
+        </w:rPr>
+        <w:t xml:space="preserve"> testing was done for functions dealing with user input and for functions involved in data output using the Linux platform.  Both sets of tests can be run by the end user to verify that their downloaded version is running correctly. Unit testing can be run by downloading the test-ePygenetics script and running pytest. For </w:t>
+      </w:r>
+      <w:r>
+        <w:rPr>
+          <w:rFonts w:eastAsia="Times New Roman" w:ascii="Calibri" w:hAnsi="Calibri"/>
+          <w:color w:val="000000"/>
+          <w:sz w:val="26"/>
+          <w:szCs w:val="26"/>
+        </w:rPr>
+        <w:t>manual</w:t>
+      </w:r>
+      <w:r>
+        <w:rPr>
+          <w:rFonts w:eastAsia="Times New Roman" w:ascii="Calibri" w:hAnsi="Calibri"/>
+          <w:color w:val="000000"/>
+          <w:sz w:val="26"/>
+          <w:szCs w:val="26"/>
+        </w:rPr>
+        <w:t xml:space="preserve"> testing, an example set of data and expected output is provided in the test-data folder. Instructions on how to run these tests can be found in the readme file. </w:t>
       </w:r>
     </w:p>
     <w:p>
@@ -2570,11 +2852,7 @@
       <w:pPr>
         <w:pStyle w:val="Normal"/>
         <w:ind w:left="1440" w:hanging="0"/>
-        <w:rPr>
-          <w:rFonts w:ascii="Calibri" w:hAnsi="Calibri" w:eastAsia="Times New Roman"/>
-          <w:sz w:val="26"/>
-          <w:szCs w:val="26"/>
-        </w:rPr>
+        <w:rPr/>
       </w:pPr>
       <w:r>
         <w:rPr>
@@ -2599,6 +2877,66 @@
     <w:p>
       <w:pPr>
         <w:pStyle w:val="Normal"/>
+        <w:ind w:left="1440" w:hanging="0"/>
+        <w:rPr>
+          <w:rFonts w:ascii="Calibri" w:hAnsi="Calibri" w:eastAsia="Times New Roman"/>
+          <w:color w:val="0000FF"/>
+          <w:sz w:val="26"/>
+          <w:szCs w:val="26"/>
+        </w:rPr>
+      </w:pPr>
+      <w:r>
+        <w:rPr/>
+      </w:r>
+    </w:p>
+    <w:p>
+      <w:pPr>
+        <w:pStyle w:val="Normal"/>
+        <w:ind w:left="1440" w:hanging="0"/>
+        <w:rPr>
+          <w:rFonts w:ascii="Calibri" w:hAnsi="Calibri" w:eastAsia="Times New Roman"/>
+          <w:color w:val="0000FF"/>
+          <w:sz w:val="26"/>
+          <w:szCs w:val="26"/>
+        </w:rPr>
+      </w:pPr>
+      <w:r>
+        <w:rPr/>
+      </w:r>
+    </w:p>
+    <w:p>
+      <w:pPr>
+        <w:pStyle w:val="Normal"/>
+        <w:ind w:left="1440" w:hanging="0"/>
+        <w:rPr>
+          <w:rFonts w:ascii="Calibri" w:hAnsi="Calibri" w:eastAsia="Times New Roman"/>
+          <w:color w:val="0000FF"/>
+          <w:sz w:val="26"/>
+          <w:szCs w:val="26"/>
+        </w:rPr>
+      </w:pPr>
+      <w:r>
+        <w:rPr/>
+      </w:r>
+    </w:p>
+    <w:p>
+      <w:pPr>
+        <w:pStyle w:val="Normal"/>
+        <w:ind w:left="1440" w:hanging="0"/>
+        <w:rPr>
+          <w:rFonts w:ascii="Calibri" w:hAnsi="Calibri" w:eastAsia="Times New Roman"/>
+          <w:color w:val="0000FF"/>
+          <w:sz w:val="26"/>
+          <w:szCs w:val="26"/>
+        </w:rPr>
+      </w:pPr>
+      <w:r>
+        <w:rPr/>
+      </w:r>
+    </w:p>
+    <w:p>
+      <w:pPr>
+        <w:pStyle w:val="Normal"/>
         <w:ind w:left="720" w:hanging="0"/>
         <w:rPr/>
       </w:pPr>
@@ -2606,6 +2944,8 @@
         <w:rPr>
           <w:rFonts w:eastAsia="Times New Roman" w:ascii="Calibri" w:hAnsi="Calibri"/>
           <w:b/>
+          <w:i/>
+          <w:iCs/>
           <w:sz w:val="26"/>
           <w:szCs w:val="26"/>
         </w:rPr>
@@ -3026,6 +3366,21 @@
     <w:p>
       <w:pPr>
         <w:pStyle w:val="Normal"/>
+        <w:rPr>
+          <w:rFonts w:ascii="Calibri" w:hAnsi="Calibri" w:eastAsia="Times New Roman"/>
+          <w:b/>
+          <w:b/>
+          <w:sz w:val="26"/>
+          <w:szCs w:val="26"/>
+        </w:rPr>
+      </w:pPr>
+      <w:r>
+        <w:rPr/>
+      </w:r>
+    </w:p>
+    <w:p>
+      <w:pPr>
+        <w:pStyle w:val="Normal"/>
         <w:rPr/>
       </w:pPr>
       <w:r>
@@ -3572,6 +3927,83 @@
     <w:p>
       <w:pPr>
         <w:pStyle w:val="Normal"/>
+        <w:spacing w:before="0" w:after="113"/>
+        <w:ind w:left="426" w:hanging="426"/>
+        <w:rPr/>
+      </w:pPr>
+      <w:r>
+        <w:rPr>
+          <w:rStyle w:val="InternetLink"/>
+          <w:rFonts w:ascii="Calibri" w:hAnsi="Calibri"/>
+          <w:color w:val="000000"/>
+        </w:rPr>
+        <w:t>[8]</w:t>
+      </w:r>
+      <w:r>
+        <w:rPr>
+          <w:rFonts w:ascii="Calibri" w:hAnsi="Calibri"/>
+        </w:rPr>
+        <w:t xml:space="preserve">Schoeftner, S. and Blasco, M.A., 2009. A ‘higher order’of telomere regulation: telomere heterochromatin and telomeric RNAs. </w:t>
+      </w:r>
+      <w:r>
+        <w:rPr>
+          <w:rFonts w:ascii="Calibri" w:hAnsi="Calibri"/>
+          <w:i/>
+        </w:rPr>
+        <w:t>The EMBO journal</w:t>
+      </w:r>
+      <w:r>
+        <w:rPr>
+          <w:rFonts w:ascii="Calibri" w:hAnsi="Calibri"/>
+        </w:rPr>
+        <w:t xml:space="preserve">, </w:t>
+      </w:r>
+      <w:r>
+        <w:rPr>
+          <w:rFonts w:ascii="Calibri" w:hAnsi="Calibri"/>
+          <w:i/>
+        </w:rPr>
+        <w:t>28</w:t>
+      </w:r>
+      <w:r>
+        <w:rPr>
+          <w:rFonts w:ascii="Calibri" w:hAnsi="Calibri"/>
+        </w:rPr>
+        <w:t xml:space="preserve">(16), pp.2323-2336. </w:t>
+      </w:r>
+    </w:p>
+    <w:p>
+      <w:pPr>
+        <w:pStyle w:val="Normal"/>
+        <w:spacing w:before="0" w:after="113"/>
+        <w:ind w:left="426" w:hanging="426"/>
+        <w:rPr/>
+      </w:pPr>
+      <w:r>
+        <w:rPr>
+          <w:rFonts w:ascii="Calibri" w:hAnsi="Calibri"/>
+        </w:rPr>
+        <w:t xml:space="preserve">      </w:t>
+      </w:r>
+      <w:r>
+        <w:rPr>
+          <w:rFonts w:ascii="Calibri" w:hAnsi="Calibri"/>
+        </w:rPr>
+        <w:t xml:space="preserve">DOI: </w:t>
+      </w:r>
+      <w:hyperlink r:id="rId18" w:tgtFrame="pmc_ext">
+        <w:r>
+          <w:rPr>
+            <w:rStyle w:val="VisitedInternetLink"/>
+            <w:rFonts w:ascii="Calibri" w:hAnsi="Calibri"/>
+          </w:rPr>
+          <w:t>10.1038/emboj.2009.197</w:t>
+        </w:r>
+      </w:hyperlink>
+    </w:p>
+    <w:p>
+      <w:pPr>
+        <w:pStyle w:val="Normal"/>
         <w:rPr/>
       </w:pPr>
       <w:r>
@@ -3619,7 +4051,7 @@
         </w:rPr>
         <w:t xml:space="preserve">with the work simultaneously licensed under a </w:t>
       </w:r>
-      <w:hyperlink r:id="rId18">
+      <w:hyperlink r:id="rId19">
         <w:r>
           <w:rPr>
             <w:rStyle w:val="InternetLink"/>
@@ -3666,8 +4098,8 @@
       </w:r>
     </w:p>
     <w:sectPr>
-      <w:headerReference w:type="default" r:id="rId19"/>
-      <w:footerReference w:type="default" r:id="rId20"/>
+      <w:headerReference w:type="default" r:id="rId20"/>
+      <w:footerReference w:type="default" r:id="rId21"/>
       <w:type w:val="nextPage"/>
       <w:pgSz w:w="11906" w:h="16838"/>
       <w:pgMar w:left="1797" w:right="1797" w:header="709" w:top="1440" w:footer="709" w:bottom="2268" w:gutter="0"/>

</xml_diff>

<commit_message>
Added comment about files needing a dash
</commit_message>
<xml_diff>
--- a/assignments/medsci736-finalassignment-ccha939-2.docx
+++ b/assignments/medsci736-finalassignment-ccha939-2.docx
@@ -273,25 +273,7 @@
           <w:sz w:val="26"/>
           <w:szCs w:val="26"/>
         </w:rPr>
-        <w:t xml:space="preserve">ePygenetics is a python module that extracts epigenetic data from .wig files. It allows the user to input the data they require from the file, finds the data within the file and outputs the data to a database. This allows geneticists to easily extract the epigenetic status of single nucleotide polymorphisms (SNPs) in </w:t>
-      </w:r>
-      <w:r>
-        <w:rPr>
-          <w:rFonts w:ascii="Calibri" w:hAnsi="Calibri"/>
-          <w:color w:val="000000"/>
-          <w:sz w:val="26"/>
-          <w:szCs w:val="26"/>
-        </w:rPr>
-        <w:t xml:space="preserve">a </w:t>
-      </w:r>
-      <w:r>
-        <w:rPr>
-          <w:rFonts w:ascii="Calibri" w:hAnsi="Calibri"/>
-          <w:color w:val="000000"/>
-          <w:sz w:val="26"/>
-          <w:szCs w:val="26"/>
-        </w:rPr>
-        <w:t>particular cell line so this can be considered in genetic analyses.  It is licensed under the MIT</w:t>
+        <w:t>ePygenetics is a python module that extracts epigenetic data from .wig files. It allows the user to input the data they require from the file, finds the data within the file and outputs the data to a database. This allows geneticists to easily extract the epigenetic status of single nucleotide polymorphisms (SNPs) in a particular cell line so this can be considered in genetic analyses.  It is licensed under the MIT</w:t>
       </w:r>
       <w:r>
         <w:rPr>
@@ -427,43 +409,7 @@
           <w:bCs w:val="false"/>
           <w:szCs w:val="26"/>
         </w:rPr>
-        <w:t xml:space="preserve">There are a huge number of complex diseases that are known to be caused by a combination of genetic and environmental factors including both type I and </w:t>
-      </w:r>
-      <w:r>
-        <w:rPr>
-          <w:rFonts w:eastAsia="Times New Roman" w:ascii="Calibri" w:hAnsi="Calibri"/>
-          <w:b w:val="false"/>
-          <w:bCs w:val="false"/>
-          <w:szCs w:val="26"/>
-        </w:rPr>
-        <w:t xml:space="preserve">type </w:t>
-      </w:r>
-      <w:r>
-        <w:rPr>
-          <w:rFonts w:eastAsia="Times New Roman" w:ascii="Calibri" w:hAnsi="Calibri"/>
-          <w:b w:val="false"/>
-          <w:bCs w:val="false"/>
-          <w:szCs w:val="26"/>
-        </w:rPr>
-        <w:t xml:space="preserve">II diabetes, Alzheimer’s disease and autism spectrum disorder [1]. Understanding the genetic component </w:t>
-      </w:r>
-      <w:r>
-        <w:rPr>
-          <w:rFonts w:eastAsia="Times New Roman" w:ascii="Calibri" w:hAnsi="Calibri"/>
-          <w:b w:val="false"/>
-          <w:bCs w:val="false"/>
-          <w:szCs w:val="26"/>
-        </w:rPr>
-        <w:t xml:space="preserve">of </w:t>
-      </w:r>
-      <w:r>
-        <w:rPr>
-          <w:rFonts w:eastAsia="Times New Roman" w:ascii="Calibri" w:hAnsi="Calibri"/>
-          <w:b w:val="false"/>
-          <w:bCs w:val="false"/>
-          <w:szCs w:val="26"/>
-        </w:rPr>
-        <w:t>these diseases could lead to the development of preventative or therapeutic interventions which could reduce the burden they pose to our society.</w:t>
+        <w:t>There are a huge number of complex diseases that are known to be caused by a combination of genetic and environmental factors including both type I and type II diabetes, Alzheimer’s disease and autism spectrum disorder [1]. Understanding the genetic component of these diseases could lead to the development of preventative or therapeutic interventions which could reduce the burden they pose to our society.</w:t>
       </w:r>
     </w:p>
     <w:p>
@@ -532,25 +478,7 @@
           <w:bCs w:val="false"/>
           <w:szCs w:val="26"/>
         </w:rPr>
-        <w:t xml:space="preserve">GWAS compare the genetic code or ‘genome’ of healthy individuals to individuals with a disease to look for regions of DNA associated with </w:t>
-      </w:r>
-      <w:r>
-        <w:rPr>
-          <w:rFonts w:eastAsia="Times New Roman" w:ascii="Calibri" w:hAnsi="Calibri"/>
-          <w:b w:val="false"/>
-          <w:bCs w:val="false"/>
-          <w:szCs w:val="26"/>
-        </w:rPr>
-        <w:t xml:space="preserve">the </w:t>
-      </w:r>
-      <w:r>
-        <w:rPr>
-          <w:rFonts w:eastAsia="Times New Roman" w:ascii="Calibri" w:hAnsi="Calibri"/>
-          <w:b w:val="false"/>
-          <w:bCs w:val="false"/>
-          <w:szCs w:val="26"/>
-        </w:rPr>
-        <w:t xml:space="preserve">disease [3]. These regions are found by comparing points in the DNA sequence called single nucleotide polymorphisms (SNPs) which are known to display variation between humans [4]. If humans with a disease all share a particular SNP  and healthy individuals have a different SNP, then that section of DNA will be detected by GWAS and can be further investigated to see if it plays a role in the disease [3]. </w:t>
+        <w:t xml:space="preserve">GWAS compare the genetic code or ‘genome’ of healthy individuals to individuals with a disease to look for regions of DNA associated with the disease [3]. These regions are found by comparing points in the DNA sequence called single nucleotide polymorphisms (SNPs) which are known to display variation between humans [4]. If humans with a disease all share a particular SNP  and healthy individuals have a different SNP, then that section of DNA will be detected by GWAS and can be further investigated to see if it plays a role in the disease [3]. </w:t>
       </w:r>
     </w:p>
     <w:p>
@@ -587,43 +515,7 @@
           <w:bCs w:val="false"/>
           <w:szCs w:val="26"/>
         </w:rPr>
-        <w:t xml:space="preserve">One problem with this is that there are around 10 million SNPs in the genome </w:t>
-      </w:r>
-      <w:r>
-        <w:rPr>
-          <w:rFonts w:eastAsia="Times New Roman" w:ascii="Calibri" w:hAnsi="Calibri"/>
-          <w:b w:val="false"/>
-          <w:bCs w:val="false"/>
-          <w:szCs w:val="26"/>
-        </w:rPr>
-        <w:t>[4]</w:t>
-      </w:r>
-      <w:r>
-        <w:rPr>
-          <w:rFonts w:eastAsia="Times New Roman" w:ascii="Calibri" w:hAnsi="Calibri"/>
-          <w:b w:val="false"/>
-          <w:bCs w:val="false"/>
-          <w:szCs w:val="26"/>
-        </w:rPr>
-        <w:t xml:space="preserve"> and so GWAS generate huge volumes of data. These large numbers also increase the probability of false associations occuring so the threshold for detection </w:t>
-      </w:r>
-      <w:r>
-        <w:rPr>
-          <w:rFonts w:eastAsia="Times New Roman" w:ascii="Calibri" w:hAnsi="Calibri"/>
-          <w:b w:val="false"/>
-          <w:bCs w:val="false"/>
-          <w:szCs w:val="26"/>
-        </w:rPr>
-        <w:t xml:space="preserve">of </w:t>
-      </w:r>
-      <w:r>
-        <w:rPr>
-          <w:rFonts w:eastAsia="Times New Roman" w:ascii="Calibri" w:hAnsi="Calibri"/>
-          <w:b w:val="false"/>
-          <w:bCs w:val="false"/>
-          <w:szCs w:val="26"/>
-        </w:rPr>
-        <w:t>causative SNPs must be high to ensure correlations are genuine [3]. Another way to achieve this would be increasing the sample size [3], but that is costly and not always feasible. As a result lots of potentially causative SNPs are missed by GWAS resulting in a lack of understanding of the genetic causes of disease known as ‘hidden heritability’ [4].</w:t>
+        <w:t>One problem with this is that there are around 10 million SNPs in the genome [4] and so GWAS generate huge volumes of data. These large numbers also increase the probability of false associations occuring so the threshold for detection of causative SNPs must be high to ensure correlations are genuine [3]. Another way to achieve this would be increasing the sample size [3], but that is costly and not always feasible. As a result lots of potentially causative SNPs are missed by GWAS resulting in a lack of understanding of the genetic causes of disease known as ‘hidden heritability’ [4].</w:t>
       </w:r>
     </w:p>
     <w:p>
@@ -692,7 +584,12 @@
         </w:rPr>
       </w:pPr>
       <w:r>
-        <w:rPr/>
+        <w:rPr>
+          <w:rFonts w:eastAsia="Times New Roman" w:ascii="Calibri" w:hAnsi="Calibri"/>
+          <w:b w:val="false"/>
+          <w:bCs w:val="false"/>
+          <w:szCs w:val="26"/>
+        </w:rPr>
       </w:r>
     </w:p>
     <w:p>
@@ -716,23 +613,7 @@
           <w:b w:val="false"/>
           <w:szCs w:val="26"/>
         </w:rPr>
-        <w:t xml:space="preserve">ePygenetics is a free, open-source software which allows the user to extract the epigenetic status of SNPs from epigenetic data files and to store this information in a database to allow </w:t>
-      </w:r>
-      <w:r>
-        <w:rPr>
-          <w:rFonts w:eastAsia="Times New Roman" w:ascii="Calibri" w:hAnsi="Calibri"/>
-          <w:b w:val="false"/>
-          <w:szCs w:val="26"/>
-        </w:rPr>
-        <w:t>the values to be compared and easily integrated into genetic analyses</w:t>
-      </w:r>
-      <w:r>
-        <w:rPr>
-          <w:rFonts w:eastAsia="Times New Roman" w:ascii="Calibri" w:hAnsi="Calibri"/>
-          <w:b w:val="false"/>
-          <w:szCs w:val="26"/>
-        </w:rPr>
-        <w:t>. This information can then be used to improve the power of GWAS and uncover the hidden heritability of complex  diseases like diabetes, Alzheimer’s and ASD.</w:t>
+        <w:t>ePygenetics is a free, open-source software which allows the user to extract the epigenetic status of SNPs from epigenetic data files and to store this information in a database to allow the values to be compared and easily integrated into genetic analyses. This information can then be used to improve the power of GWAS and uncover the hidden heritability of complex  diseases like diabetes, Alzheimer’s and ASD.</w:t>
       </w:r>
     </w:p>
     <w:p>
@@ -819,7 +700,13 @@
         </w:rPr>
       </w:pPr>
       <w:r>
-        <w:rPr/>
+        <w:rPr>
+          <w:rFonts w:eastAsia="Times New Roman" w:ascii="Calibri" w:hAnsi="Calibri"/>
+          <w:b w:val="false"/>
+          <w:bCs w:val="false"/>
+          <w:sz w:val="26"/>
+          <w:szCs w:val="26"/>
+        </w:rPr>
       </w:r>
     </w:p>
     <w:p>
@@ -1272,271 +1159,236 @@
     <w:p>
       <w:pPr>
         <w:pStyle w:val="Normal"/>
-        <w:jc w:val="both"/>
-        <w:rPr>
-          <w:rFonts w:ascii="Calibri" w:hAnsi="Calibri" w:eastAsia="Times New Roman"/>
-          <w:b w:val="false"/>
-          <w:b w:val="false"/>
-          <w:bCs w:val="false"/>
-          <w:sz w:val="26"/>
-          <w:szCs w:val="26"/>
-        </w:rPr>
-      </w:pPr>
-      <w:r>
-        <w:rPr>
-          <w:rFonts w:eastAsia="Times New Roman" w:ascii="Calibri" w:hAnsi="Calibri"/>
-          <w:b w:val="false"/>
-          <w:bCs w:val="false"/>
-          <w:sz w:val="26"/>
-          <w:szCs w:val="26"/>
-        </w:rPr>
-      </w:r>
-    </w:p>
-    <w:p>
-      <w:pPr>
-        <w:pStyle w:val="Normal"/>
-        <w:jc w:val="both"/>
-        <w:rPr/>
-      </w:pPr>
-      <w:r>
-        <w:rPr>
-          <w:rFonts w:eastAsia="Times New Roman" w:ascii="Calibri" w:hAnsi="Calibri"/>
-          <w:b w:val="false"/>
-          <w:bCs w:val="false"/>
-          <w:sz w:val="26"/>
-          <w:szCs w:val="26"/>
-        </w:rPr>
-        <w:t xml:space="preserve">Once the user opens the programme they input whether they would like to add a file or a SNP which is the equivalent of adding a file search parameter. If the </w:t>
-      </w:r>
-      <w:r>
-        <w:rPr>
-          <w:rFonts w:eastAsia="Times New Roman" w:ascii="Calibri" w:hAnsi="Calibri"/>
-          <w:b w:val="false"/>
-          <w:bCs w:val="false"/>
-          <w:sz w:val="26"/>
-          <w:szCs w:val="26"/>
-        </w:rPr>
-        <w:t>user</w:t>
-      </w:r>
-      <w:r>
-        <w:rPr>
-          <w:rFonts w:eastAsia="Times New Roman" w:ascii="Calibri" w:hAnsi="Calibri"/>
-          <w:b w:val="false"/>
-          <w:bCs w:val="false"/>
-          <w:sz w:val="26"/>
-          <w:szCs w:val="26"/>
-        </w:rPr>
-        <w:t xml:space="preserve"> choose</w:t>
-      </w:r>
-      <w:r>
-        <w:rPr>
-          <w:rFonts w:eastAsia="Times New Roman" w:ascii="Calibri" w:hAnsi="Calibri"/>
-          <w:b w:val="false"/>
-          <w:bCs w:val="false"/>
-          <w:sz w:val="26"/>
-          <w:szCs w:val="26"/>
-        </w:rPr>
-        <w:t>s</w:t>
-      </w:r>
-      <w:r>
-        <w:rPr>
-          <w:rFonts w:eastAsia="Times New Roman" w:ascii="Calibri" w:hAnsi="Calibri"/>
-          <w:b w:val="false"/>
-          <w:bCs w:val="false"/>
-          <w:sz w:val="26"/>
-          <w:szCs w:val="26"/>
-        </w:rPr>
-        <w:t xml:space="preserve"> to add a file, they input the file name and this automatically adds a column to the database. The programme then searches through the file for all the SNPs in the database and returns the data values which it loads into the database. </w:t>
-      </w:r>
-    </w:p>
-    <w:p>
-      <w:pPr>
-        <w:pStyle w:val="Normal"/>
-        <w:jc w:val="both"/>
-        <w:rPr>
-          <w:rFonts w:ascii="Calibri" w:hAnsi="Calibri" w:eastAsia="Times New Roman"/>
-          <w:b w:val="false"/>
-          <w:b w:val="false"/>
-          <w:bCs w:val="false"/>
-          <w:sz w:val="26"/>
-          <w:szCs w:val="26"/>
-        </w:rPr>
-      </w:pPr>
-      <w:r>
-        <w:rPr>
-          <w:rFonts w:eastAsia="Times New Roman" w:ascii="Calibri" w:hAnsi="Calibri"/>
-          <w:b w:val="false"/>
-          <w:bCs w:val="false"/>
-          <w:sz w:val="26"/>
-          <w:szCs w:val="26"/>
-        </w:rPr>
-      </w:r>
-    </w:p>
-    <w:p>
-      <w:pPr>
-        <w:pStyle w:val="Normal"/>
-        <w:jc w:val="both"/>
-        <w:rPr/>
-      </w:pPr>
-      <w:r>
-        <w:rPr>
-          <w:rFonts w:eastAsia="Times New Roman" w:ascii="Calibri" w:hAnsi="Calibri"/>
-          <w:b w:val="false"/>
-          <w:bCs w:val="false"/>
-          <w:sz w:val="26"/>
-          <w:szCs w:val="26"/>
-        </w:rPr>
-        <w:t xml:space="preserve">The large size of .wig files increases the time and memory required to open these files and search these files, slowing down the processing speed of the programme. To circumvent this, the programme uses the python readlines method so the whole file is not loaded into memory. It also uses the islice method from the itertools package to skip between blocks of data until the relevant data block is found, reducing the processing time almost 50 fold. As a consequence of this, the ends of each chromosome (final &lt;1000 bases) cannot be read by the programme. </w:t>
-      </w:r>
-      <w:r>
-        <w:rPr>
-          <w:rFonts w:eastAsia="Times New Roman" w:ascii="Calibri" w:hAnsi="Calibri"/>
-          <w:b w:val="false"/>
-          <w:bCs w:val="false"/>
-          <w:sz w:val="26"/>
-          <w:szCs w:val="26"/>
-        </w:rPr>
-        <w:t>Considering this equates to less than 0.0008% of the genome and the ends of the chromosome are gene poor regions more likely to be in a closed conformation [8], this issue is very minor.</w:t>
-      </w:r>
-    </w:p>
-    <w:p>
-      <w:pPr>
-        <w:pStyle w:val="Normal"/>
-        <w:jc w:val="both"/>
-        <w:rPr>
-          <w:rFonts w:ascii="Calibri" w:hAnsi="Calibri" w:eastAsia="Times New Roman"/>
-          <w:b w:val="false"/>
-          <w:b w:val="false"/>
-          <w:bCs w:val="false"/>
-          <w:sz w:val="26"/>
-          <w:szCs w:val="26"/>
-        </w:rPr>
-      </w:pPr>
-      <w:r>
-        <w:rPr>
-          <w:rFonts w:eastAsia="Times New Roman" w:ascii="Calibri" w:hAnsi="Calibri"/>
-          <w:b w:val="false"/>
-          <w:bCs w:val="false"/>
-          <w:sz w:val="26"/>
-          <w:szCs w:val="26"/>
-        </w:rPr>
-      </w:r>
-    </w:p>
-    <w:p>
-      <w:pPr>
-        <w:pStyle w:val="Normal"/>
-        <w:jc w:val="both"/>
-        <w:rPr/>
-      </w:pPr>
-      <w:r>
-        <w:rPr>
-          <w:rFonts w:eastAsia="Times New Roman" w:ascii="Calibri" w:hAnsi="Calibri"/>
-          <w:b w:val="false"/>
-          <w:bCs w:val="false"/>
-          <w:sz w:val="26"/>
-          <w:szCs w:val="26"/>
-        </w:rPr>
-        <w:t xml:space="preserve">If the </w:t>
-      </w:r>
-      <w:r>
-        <w:rPr>
-          <w:rFonts w:eastAsia="Times New Roman" w:ascii="Calibri" w:hAnsi="Calibri"/>
-          <w:b w:val="false"/>
-          <w:bCs w:val="false"/>
-          <w:sz w:val="26"/>
-          <w:szCs w:val="26"/>
-        </w:rPr>
-        <w:t>user</w:t>
-      </w:r>
-      <w:r>
-        <w:rPr>
-          <w:rFonts w:eastAsia="Times New Roman" w:ascii="Calibri" w:hAnsi="Calibri"/>
-          <w:b w:val="false"/>
-          <w:bCs w:val="false"/>
-          <w:sz w:val="26"/>
-          <w:szCs w:val="26"/>
-        </w:rPr>
-        <w:t xml:space="preserve"> choose</w:t>
-      </w:r>
-      <w:r>
-        <w:rPr>
-          <w:rFonts w:eastAsia="Times New Roman" w:ascii="Calibri" w:hAnsi="Calibri"/>
-          <w:b w:val="false"/>
-          <w:bCs w:val="false"/>
-          <w:sz w:val="26"/>
-          <w:szCs w:val="26"/>
-        </w:rPr>
-        <w:t>s</w:t>
-      </w:r>
-      <w:r>
-        <w:rPr>
-          <w:rFonts w:eastAsia="Times New Roman" w:ascii="Calibri" w:hAnsi="Calibri"/>
-          <w:b w:val="false"/>
-          <w:bCs w:val="false"/>
-          <w:sz w:val="26"/>
-          <w:szCs w:val="26"/>
-        </w:rPr>
-        <w:t xml:space="preserve"> to add a SNP, they input the details of the SNP and this automatically adds a row to the database. The programme then searchs for this SNP in all the files loaded into the database and returns the data values which are loaded into the database. The programme selects files using the glob method from the glob package which selects all the files in the current working directory. An optional argument is added to ensure only .wig files are selected. This does however mean the files need to be in the same directory as the programme script. </w:t>
-      </w:r>
-    </w:p>
-    <w:p>
-      <w:pPr>
-        <w:pStyle w:val="Normal"/>
-        <w:jc w:val="both"/>
-        <w:rPr>
-          <w:rFonts w:ascii="Calibri" w:hAnsi="Calibri" w:eastAsia="Times New Roman"/>
-          <w:b w:val="false"/>
-          <w:b w:val="false"/>
-          <w:bCs w:val="false"/>
-          <w:sz w:val="26"/>
-          <w:szCs w:val="26"/>
-        </w:rPr>
-      </w:pPr>
-      <w:r>
-        <w:rPr>
-          <w:rFonts w:eastAsia="Times New Roman" w:ascii="Calibri" w:hAnsi="Calibri"/>
-          <w:b w:val="false"/>
-          <w:bCs w:val="false"/>
-          <w:sz w:val="26"/>
-          <w:szCs w:val="26"/>
-        </w:rPr>
-      </w:r>
-    </w:p>
-    <w:p>
-      <w:pPr>
-        <w:pStyle w:val="Normal"/>
-        <w:jc w:val="both"/>
-        <w:rPr/>
-      </w:pPr>
-      <w:r>
-        <w:rPr>
-          <w:rFonts w:eastAsia="Times New Roman" w:ascii="Calibri" w:hAnsi="Calibri"/>
-          <w:b w:val="false"/>
-          <w:bCs w:val="false"/>
-          <w:sz w:val="26"/>
-          <w:szCs w:val="26"/>
-        </w:rPr>
-        <w:t xml:space="preserve">The format </w:t>
-      </w:r>
-      <w:r>
-        <w:rPr>
-          <w:rFonts w:eastAsia="Times New Roman" w:ascii="Calibri" w:hAnsi="Calibri"/>
-          <w:b w:val="false"/>
-          <w:bCs w:val="false"/>
-          <w:sz w:val="26"/>
-          <w:szCs w:val="26"/>
-        </w:rPr>
-        <w:t>of</w:t>
-      </w:r>
-      <w:r>
-        <w:rPr>
-          <w:rFonts w:eastAsia="Times New Roman" w:ascii="Calibri" w:hAnsi="Calibri"/>
-          <w:b w:val="false"/>
-          <w:bCs w:val="false"/>
-          <w:sz w:val="26"/>
-          <w:szCs w:val="26"/>
-        </w:rPr>
-        <w:t xml:space="preserve"> the output database is a comma-separated values (CSV) file. This format was chosen because it is an easy to create, open file format which can be opened in a wide variety of software maximising the reproducibility of the software. </w:t>
+        <w:spacing w:before="0" w:after="0"/>
+        <w:jc w:val="both"/>
+        <w:rPr/>
+      </w:pPr>
+      <w:r>
+        <w:rPr>
+          <w:rFonts w:eastAsia="Times New Roman" w:ascii="Calibri" w:hAnsi="Calibri"/>
+          <w:b w:val="false"/>
+          <w:bCs w:val="false"/>
+          <w:sz w:val="26"/>
+          <w:szCs w:val="26"/>
+        </w:rPr>
+        <w:t xml:space="preserve">Once the user opens the programme they input whether they would like to add a file or a SNP which is the equivalent of adding a file search parameter. If the user chooses to add a file, they input the file name and this automatically adds a column to the database. The programme then searches through the file for all the SNPs in the database and returns the data values which it loads into the database. </w:t>
+      </w:r>
+    </w:p>
+    <w:p>
+      <w:pPr>
+        <w:pStyle w:val="Normal"/>
+        <w:spacing w:before="0" w:after="0"/>
+        <w:jc w:val="both"/>
+        <w:rPr>
+          <w:rFonts w:ascii="Calibri" w:hAnsi="Calibri" w:eastAsia="Times New Roman"/>
+          <w:b w:val="false"/>
+          <w:b w:val="false"/>
+          <w:bCs w:val="false"/>
+          <w:sz w:val="26"/>
+          <w:szCs w:val="26"/>
+        </w:rPr>
+      </w:pPr>
+      <w:r>
+        <w:rPr>
+          <w:rFonts w:eastAsia="Times New Roman" w:ascii="Calibri" w:hAnsi="Calibri"/>
+          <w:b w:val="false"/>
+          <w:bCs w:val="false"/>
+          <w:sz w:val="26"/>
+          <w:szCs w:val="26"/>
+        </w:rPr>
+      </w:r>
+    </w:p>
+    <w:p>
+      <w:pPr>
+        <w:pStyle w:val="Normal"/>
+        <w:spacing w:before="0" w:after="0"/>
+        <w:jc w:val="both"/>
+        <w:rPr/>
+      </w:pPr>
+      <w:r>
+        <w:rPr>
+          <w:rFonts w:eastAsia="Times New Roman" w:ascii="Calibri" w:hAnsi="Calibri"/>
+          <w:b w:val="false"/>
+          <w:bCs w:val="false"/>
+          <w:sz w:val="26"/>
+          <w:szCs w:val="26"/>
+        </w:rPr>
+        <w:t>The large size of .wig files increases the time and memory required to open these files and search these files, slowing down the processing speed of the programme. To circumvent this, the programme uses the python readlines method so the whole file is not loaded into memory. It also uses the islice method from the itertools package to skip between blocks of data until the relevant data block is found, reducing the processing time almost 50 fold. As a consequence of this, the ends of each chromosome (final &lt;1000 bases) cannot be read by the programme. Considering this equates to less than 0.0008% of the genome and the ends of the chromosome are gene poor regions more likely to be in a closed conformation [8], this issue is very minor.</w:t>
+      </w:r>
+    </w:p>
+    <w:p>
+      <w:pPr>
+        <w:pStyle w:val="Normal"/>
+        <w:spacing w:before="0" w:after="0"/>
+        <w:jc w:val="both"/>
+        <w:rPr>
+          <w:rFonts w:ascii="Calibri" w:hAnsi="Calibri" w:eastAsia="Times New Roman"/>
+          <w:b w:val="false"/>
+          <w:b w:val="false"/>
+          <w:bCs w:val="false"/>
+          <w:sz w:val="26"/>
+          <w:szCs w:val="26"/>
+        </w:rPr>
+      </w:pPr>
+      <w:r>
+        <w:rPr>
+          <w:rFonts w:eastAsia="Times New Roman" w:ascii="Calibri" w:hAnsi="Calibri"/>
+          <w:b w:val="false"/>
+          <w:bCs w:val="false"/>
+          <w:sz w:val="26"/>
+          <w:szCs w:val="26"/>
+        </w:rPr>
+      </w:r>
+    </w:p>
+    <w:p>
+      <w:pPr>
+        <w:pStyle w:val="Normal"/>
+        <w:spacing w:before="0" w:after="0"/>
+        <w:jc w:val="both"/>
+        <w:rPr/>
+      </w:pPr>
+      <w:r>
+        <w:rPr>
+          <w:rFonts w:eastAsia="Times New Roman" w:ascii="Calibri" w:hAnsi="Calibri"/>
+          <w:b w:val="false"/>
+          <w:bCs w:val="false"/>
+          <w:sz w:val="26"/>
+          <w:szCs w:val="26"/>
+        </w:rPr>
+        <w:t xml:space="preserve">If the user chooses to add a SNP, they input the details of the SNP and this automatically adds a row to the database. The programme then searchs for this SNP in all the files loaded into the database and returns the data values which are loaded into the database. The programme selects files using the glob method from the glob package which selects all the files in the current working directory. An optional argument is added to ensure only .wig files are selected. This does however mean the files need to be in the same directory as the programme script </w:t>
+      </w:r>
+      <w:r>
+        <w:rPr>
+          <w:rFonts w:eastAsia="Times New Roman" w:ascii="Calibri" w:hAnsi="Calibri"/>
+          <w:b w:val="false"/>
+          <w:bCs w:val="false"/>
+          <w:sz w:val="26"/>
+          <w:szCs w:val="26"/>
+        </w:rPr>
+        <w:t>and need to remain in the folder for the programme output to be valid</w:t>
+      </w:r>
+      <w:r>
+        <w:rPr>
+          <w:rFonts w:eastAsia="Times New Roman" w:ascii="Calibri" w:hAnsi="Calibri"/>
+          <w:b w:val="false"/>
+          <w:bCs w:val="false"/>
+          <w:sz w:val="26"/>
+          <w:szCs w:val="26"/>
+        </w:rPr>
+        <w:t>. For the programme to recognise and select files, they must contain a ‘-’. This was based on the naming conventions of the data used to design the programme and was maintained as the best practice for file naming includes multiple fields separated by dashes to identify the file without having to open it. This encourages the user to adopt a logical file naming structure which will be beneficial in the long run.</w:t>
+      </w:r>
+    </w:p>
+    <w:p>
+      <w:pPr>
+        <w:pStyle w:val="Normal"/>
+        <w:spacing w:before="0" w:after="0"/>
+        <w:jc w:val="both"/>
+        <w:rPr>
+          <w:rFonts w:ascii="Calibri" w:hAnsi="Calibri" w:eastAsia="Times New Roman"/>
+          <w:b w:val="false"/>
+          <w:b w:val="false"/>
+          <w:bCs w:val="false"/>
+          <w:sz w:val="26"/>
+          <w:szCs w:val="26"/>
+        </w:rPr>
+      </w:pPr>
+      <w:r>
+        <w:rPr>
+          <w:rFonts w:eastAsia="Times New Roman" w:ascii="Calibri" w:hAnsi="Calibri"/>
+          <w:b w:val="false"/>
+          <w:bCs w:val="false"/>
+          <w:sz w:val="26"/>
+          <w:szCs w:val="26"/>
+        </w:rPr>
+      </w:r>
+    </w:p>
+    <w:p>
+      <w:pPr>
+        <w:pStyle w:val="Normal"/>
+        <w:spacing w:before="0" w:after="0"/>
+        <w:jc w:val="both"/>
+        <w:rPr>
+          <w:rFonts w:ascii="Calibri" w:hAnsi="Calibri" w:eastAsia="Times New Roman"/>
+          <w:b w:val="false"/>
+          <w:b w:val="false"/>
+          <w:bCs w:val="false"/>
+          <w:sz w:val="26"/>
+          <w:szCs w:val="26"/>
+        </w:rPr>
+      </w:pPr>
+      <w:r>
+        <w:rPr>
+          <w:rFonts w:eastAsia="Times New Roman" w:ascii="Calibri" w:hAnsi="Calibri"/>
+          <w:b w:val="false"/>
+          <w:bCs w:val="false"/>
+          <w:sz w:val="26"/>
+          <w:szCs w:val="26"/>
+        </w:rPr>
+      </w:r>
+    </w:p>
+    <w:p>
+      <w:pPr>
+        <w:pStyle w:val="Normal"/>
+        <w:spacing w:before="0" w:after="0"/>
+        <w:jc w:val="both"/>
+        <w:rPr>
+          <w:rFonts w:ascii="Calibri" w:hAnsi="Calibri" w:eastAsia="Times New Roman"/>
+          <w:b w:val="false"/>
+          <w:b w:val="false"/>
+          <w:bCs w:val="false"/>
+          <w:sz w:val="26"/>
+          <w:szCs w:val="26"/>
+        </w:rPr>
+      </w:pPr>
+      <w:r>
+        <w:rPr>
+          <w:rFonts w:eastAsia="Times New Roman" w:ascii="Calibri" w:hAnsi="Calibri"/>
+          <w:b w:val="false"/>
+          <w:bCs w:val="false"/>
+          <w:sz w:val="26"/>
+          <w:szCs w:val="26"/>
+        </w:rPr>
+      </w:r>
+    </w:p>
+    <w:p>
+      <w:pPr>
+        <w:pStyle w:val="Normal"/>
+        <w:spacing w:before="0" w:after="0"/>
+        <w:jc w:val="both"/>
+        <w:rPr>
+          <w:rFonts w:ascii="Calibri" w:hAnsi="Calibri" w:eastAsia="Times New Roman"/>
+          <w:b w:val="false"/>
+          <w:b w:val="false"/>
+          <w:bCs w:val="false"/>
+          <w:sz w:val="26"/>
+          <w:szCs w:val="26"/>
+        </w:rPr>
+      </w:pPr>
+      <w:r>
+        <w:rPr>
+          <w:rFonts w:eastAsia="Times New Roman" w:ascii="Calibri" w:hAnsi="Calibri"/>
+          <w:b w:val="false"/>
+          <w:bCs w:val="false"/>
+          <w:sz w:val="26"/>
+          <w:szCs w:val="26"/>
+        </w:rPr>
+      </w:r>
+    </w:p>
+    <w:p>
+      <w:pPr>
+        <w:pStyle w:val="Normal"/>
+        <w:jc w:val="both"/>
+        <w:rPr/>
+      </w:pPr>
+      <w:r>
+        <w:rPr>
+          <w:rFonts w:eastAsia="Times New Roman" w:ascii="Calibri" w:hAnsi="Calibri"/>
+          <w:b w:val="false"/>
+          <w:bCs w:val="false"/>
+          <w:sz w:val="26"/>
+          <w:szCs w:val="26"/>
+        </w:rPr>
+        <w:t xml:space="preserve">The format of the output database is a comma-separated values (CSV) file. This format was chosen because it is an easy to create, open file format which can be opened in a wide variety of software maximising the reproducibility of the software. </w:t>
       </w:r>
     </w:p>
     <w:p>
@@ -1591,7 +1443,12 @@
         </w:rPr>
       </w:pPr>
       <w:r>
-        <w:rPr/>
+        <w:rPr>
+          <w:rFonts w:eastAsia="Times New Roman" w:ascii="Calibri" w:hAnsi="Calibri"/>
+          <w:b/>
+          <w:sz w:val="26"/>
+          <w:szCs w:val="26"/>
+        </w:rPr>
       </w:r>
     </w:p>
     <w:p>
@@ -1607,6 +1464,26 @@
           <w:szCs w:val="26"/>
         </w:rPr>
         <w:t xml:space="preserve">Quality control </w:t>
+      </w:r>
+    </w:p>
+    <w:p>
+      <w:pPr>
+        <w:pStyle w:val="Normal"/>
+        <w:jc w:val="both"/>
+        <w:rPr>
+          <w:rFonts w:ascii="Calibri" w:hAnsi="Calibri" w:eastAsia="Times New Roman"/>
+          <w:color w:val="000000"/>
+          <w:sz w:val="26"/>
+          <w:szCs w:val="26"/>
+        </w:rPr>
+      </w:pPr>
+      <w:r>
+        <w:rPr>
+          <w:rFonts w:eastAsia="Times New Roman" w:ascii="Calibri" w:hAnsi="Calibri"/>
+          <w:color w:val="000000"/>
+          <w:sz w:val="26"/>
+          <w:szCs w:val="26"/>
+        </w:rPr>
       </w:r>
     </w:p>
     <w:p>
@@ -2159,91 +2036,24 @@
     <w:p>
       <w:pPr>
         <w:pStyle w:val="Normal"/>
-        <w:jc w:val="both"/>
-        <w:rPr/>
-      </w:pPr>
-      <w:r>
-        <w:rPr>
-          <w:rFonts w:eastAsia="Times New Roman" w:ascii="Calibri" w:hAnsi="Calibri"/>
-          <w:color w:val="000000"/>
-          <w:sz w:val="26"/>
-          <w:szCs w:val="26"/>
-        </w:rPr>
-        <w:t xml:space="preserve">This is an iterative process which combines building and testing to ensure the programme is functional. It ensures only  the necessary elements are included, it means the code that is developed is simple and allows the programme to adapt to changing requirements. The testing process combined both </w:t>
-      </w:r>
-      <w:r>
-        <w:rPr>
-          <w:rFonts w:eastAsia="Times New Roman" w:ascii="Calibri" w:hAnsi="Calibri"/>
-          <w:color w:val="000000"/>
-          <w:sz w:val="26"/>
-          <w:szCs w:val="26"/>
-        </w:rPr>
-        <w:t>manual</w:t>
-      </w:r>
-      <w:r>
-        <w:rPr>
-          <w:rFonts w:eastAsia="Times New Roman" w:ascii="Calibri" w:hAnsi="Calibri"/>
-          <w:color w:val="000000"/>
-          <w:sz w:val="26"/>
-          <w:szCs w:val="26"/>
-        </w:rPr>
-        <w:t xml:space="preserve"> and unit testing. Unit testing was done for functions with a clear input and output using pytest version 2.9.2. </w:t>
-      </w:r>
-      <w:r>
-        <w:rPr>
-          <w:rFonts w:eastAsia="Times New Roman" w:ascii="Calibri" w:hAnsi="Calibri"/>
-          <w:color w:val="000000"/>
-          <w:sz w:val="26"/>
-          <w:szCs w:val="26"/>
-        </w:rPr>
-        <w:t>Manual</w:t>
-      </w:r>
-      <w:r>
-        <w:rPr>
-          <w:rFonts w:eastAsia="Times New Roman" w:ascii="Calibri" w:hAnsi="Calibri"/>
-          <w:color w:val="000000"/>
-          <w:sz w:val="26"/>
-          <w:szCs w:val="26"/>
-        </w:rPr>
-        <w:t xml:space="preserve"> testing was done for functions dealing with user input and for functions involved in data output using the Linux platform.  Both sets of tests can be run by the end user to verify that their downloaded version is running correctly. Unit testing can be run by downloading the test-ePygenetics script and running pytest. For </w:t>
-      </w:r>
-      <w:r>
-        <w:rPr>
-          <w:rFonts w:eastAsia="Times New Roman" w:ascii="Calibri" w:hAnsi="Calibri"/>
-          <w:color w:val="000000"/>
-          <w:sz w:val="26"/>
-          <w:szCs w:val="26"/>
-        </w:rPr>
-        <w:t>manual</w:t>
-      </w:r>
-      <w:r>
-        <w:rPr>
-          <w:rFonts w:eastAsia="Times New Roman" w:ascii="Calibri" w:hAnsi="Calibri"/>
-          <w:color w:val="000000"/>
-          <w:sz w:val="26"/>
-          <w:szCs w:val="26"/>
-        </w:rPr>
-        <w:t xml:space="preserve"> testing, an example set of data and expected output is provided in the test-data folder. Instructions on how to run these tests can be found in the readme file. </w:t>
-      </w:r>
-    </w:p>
-    <w:p>
-      <w:pPr>
-        <w:pStyle w:val="Normal"/>
-        <w:rPr/>
-      </w:pPr>
-      <w:r>
-        <w:rPr>
-          <w:rFonts w:eastAsia="Times New Roman" w:ascii="Calibri" w:hAnsi="Calibri"/>
-          <w:color w:val="000000"/>
-          <w:sz w:val="26"/>
-          <w:szCs w:val="26"/>
-        </w:rPr>
-        <w:t xml:space="preserve"> </w:t>
-      </w:r>
-    </w:p>
-    <w:p>
-      <w:pPr>
-        <w:pStyle w:val="Normal"/>
+        <w:spacing w:before="0" w:after="113"/>
+        <w:jc w:val="both"/>
+        <w:rPr/>
+      </w:pPr>
+      <w:r>
+        <w:rPr>
+          <w:rFonts w:eastAsia="Times New Roman" w:ascii="Calibri" w:hAnsi="Calibri"/>
+          <w:color w:val="000000"/>
+          <w:sz w:val="26"/>
+          <w:szCs w:val="26"/>
+        </w:rPr>
+        <w:t xml:space="preserve">This is an iterative process which combines building and testing to ensure the programme is functional. It ensures only  the necessary elements are included, it means the code that is developed is simple and allows the programme to adapt to changing requirements. The testing process combined both manual and unit testing. Unit testing was done for functions with a clear input and output using pytest version 2.9.2. Manual testing was done for functions dealing with user input and for functions involved in data output using the Linux platform.  Both sets of tests can be run by the end user to verify that their downloaded version is running correctly. Unit testing can be run by downloading the test-ePygenetics script and running pytest. For manual testing, an example set of data and expected output is provided in the test-data folder. Instructions on how to run these tests can be found in the readme file. </w:t>
+      </w:r>
+    </w:p>
+    <w:p>
+      <w:pPr>
+        <w:pStyle w:val="Normal"/>
+        <w:spacing w:before="0" w:after="113"/>
         <w:rPr/>
       </w:pPr>
       <w:r>
@@ -2259,29 +2069,7 @@
     <w:p>
       <w:pPr>
         <w:pStyle w:val="Normal"/>
-        <w:rPr>
-          <w:rFonts w:ascii="Calibri" w:hAnsi="Calibri" w:eastAsia="Times New Roman"/>
-          <w:b/>
-          <w:b/>
-          <w:i/>
-          <w:i/>
-          <w:sz w:val="26"/>
-          <w:szCs w:val="26"/>
-        </w:rPr>
-      </w:pPr>
-      <w:r>
-        <w:rPr>
-          <w:rFonts w:eastAsia="Times New Roman" w:ascii="Calibri" w:hAnsi="Calibri"/>
-          <w:b/>
-          <w:i/>
-          <w:sz w:val="26"/>
-          <w:szCs w:val="26"/>
-        </w:rPr>
-      </w:r>
-    </w:p>
-    <w:p>
-      <w:pPr>
-        <w:pStyle w:val="Normal"/>
+        <w:spacing w:before="0" w:after="113"/>
         <w:rPr/>
       </w:pPr>
       <w:r>
@@ -2298,6 +2086,7 @@
     <w:p>
       <w:pPr>
         <w:pStyle w:val="Normal"/>
+        <w:spacing w:before="0" w:after="113"/>
         <w:rPr/>
       </w:pPr>
       <w:r>
@@ -2313,29 +2102,7 @@
     <w:p>
       <w:pPr>
         <w:pStyle w:val="Normal"/>
-        <w:rPr>
-          <w:rFonts w:ascii="Calibri" w:hAnsi="Calibri" w:eastAsia="Times New Roman"/>
-          <w:b/>
-          <w:b/>
-          <w:i/>
-          <w:i/>
-          <w:sz w:val="26"/>
-          <w:szCs w:val="26"/>
-        </w:rPr>
-      </w:pPr>
-      <w:r>
-        <w:rPr>
-          <w:rFonts w:eastAsia="Times New Roman" w:ascii="Calibri" w:hAnsi="Calibri"/>
-          <w:b/>
-          <w:i/>
-          <w:sz w:val="26"/>
-          <w:szCs w:val="26"/>
-        </w:rPr>
-      </w:r>
-    </w:p>
-    <w:p>
-      <w:pPr>
-        <w:pStyle w:val="Normal"/>
+        <w:spacing w:before="0" w:after="113"/>
         <w:rPr>
           <w:rFonts w:ascii="Calibri" w:hAnsi="Calibri" w:eastAsia="Times New Roman"/>
           <w:sz w:val="26"/>
@@ -2356,6 +2123,7 @@
     <w:p>
       <w:pPr>
         <w:pStyle w:val="Normal"/>
+        <w:spacing w:before="0" w:after="113"/>
         <w:rPr/>
       </w:pPr>
       <w:r>
@@ -2371,23 +2139,7 @@
     <w:p>
       <w:pPr>
         <w:pStyle w:val="Normal"/>
-        <w:rPr>
-          <w:rFonts w:ascii="Calibri" w:hAnsi="Calibri" w:eastAsia="Times New Roman"/>
-          <w:sz w:val="26"/>
-          <w:szCs w:val="26"/>
-        </w:rPr>
-      </w:pPr>
-      <w:r>
-        <w:rPr>
-          <w:rFonts w:eastAsia="Times New Roman" w:ascii="Calibri" w:hAnsi="Calibri"/>
-          <w:sz w:val="26"/>
-          <w:szCs w:val="26"/>
-        </w:rPr>
-      </w:r>
-    </w:p>
-    <w:p>
-      <w:pPr>
-        <w:pStyle w:val="Normal"/>
+        <w:spacing w:before="0" w:after="113"/>
         <w:rPr>
           <w:rFonts w:ascii="Calibri" w:hAnsi="Calibri" w:eastAsia="Times New Roman"/>
           <w:b/>
@@ -2412,6 +2164,7 @@
     <w:p>
       <w:pPr>
         <w:pStyle w:val="Normal"/>
+        <w:spacing w:before="0" w:after="113"/>
         <w:rPr/>
       </w:pPr>
       <w:r>
@@ -2427,29 +2180,7 @@
     <w:p>
       <w:pPr>
         <w:pStyle w:val="Normal"/>
-        <w:rPr>
-          <w:rFonts w:ascii="Calibri" w:hAnsi="Calibri" w:eastAsia="Times New Roman"/>
-          <w:b/>
-          <w:b/>
-          <w:i/>
-          <w:i/>
-          <w:sz w:val="26"/>
-          <w:szCs w:val="26"/>
-        </w:rPr>
-      </w:pPr>
-      <w:r>
-        <w:rPr>
-          <w:rFonts w:eastAsia="Times New Roman" w:ascii="Calibri" w:hAnsi="Calibri"/>
-          <w:b/>
-          <w:i/>
-          <w:sz w:val="26"/>
-          <w:szCs w:val="26"/>
-        </w:rPr>
-      </w:r>
-    </w:p>
-    <w:p>
-      <w:pPr>
-        <w:pStyle w:val="Normal"/>
+        <w:spacing w:before="0" w:after="113"/>
         <w:rPr>
           <w:rFonts w:ascii="Calibri" w:hAnsi="Calibri" w:eastAsia="Times New Roman"/>
           <w:b/>
@@ -2474,6 +2205,7 @@
     <w:p>
       <w:pPr>
         <w:pStyle w:val="Normal"/>
+        <w:spacing w:before="0" w:after="113"/>
         <w:rPr/>
       </w:pPr>
       <w:r>
@@ -2489,23 +2221,7 @@
     <w:p>
       <w:pPr>
         <w:pStyle w:val="Normal"/>
-        <w:rPr>
-          <w:rFonts w:ascii="Calibri" w:hAnsi="Calibri" w:eastAsia="Times New Roman"/>
-          <w:sz w:val="26"/>
-          <w:szCs w:val="26"/>
-        </w:rPr>
-      </w:pPr>
-      <w:r>
-        <w:rPr>
-          <w:rFonts w:eastAsia="Times New Roman" w:ascii="Calibri" w:hAnsi="Calibri"/>
-          <w:sz w:val="26"/>
-          <w:szCs w:val="26"/>
-        </w:rPr>
-      </w:r>
-    </w:p>
-    <w:p>
-      <w:pPr>
-        <w:pStyle w:val="Normal"/>
+        <w:spacing w:before="0" w:after="113"/>
         <w:rPr>
           <w:rFonts w:ascii="Calibri" w:hAnsi="Calibri" w:eastAsia="Times New Roman"/>
           <w:b/>
@@ -2530,6 +2246,7 @@
     <w:p>
       <w:pPr>
         <w:pStyle w:val="Normal"/>
+        <w:spacing w:before="0" w:after="113"/>
         <w:rPr/>
       </w:pPr>
       <w:r>
@@ -2546,6 +2263,7 @@
     <w:p>
       <w:pPr>
         <w:pStyle w:val="Normal"/>
+        <w:spacing w:before="0" w:after="113"/>
         <w:rPr/>
       </w:pPr>
       <w:r>
@@ -2562,6 +2280,7 @@
     <w:p>
       <w:pPr>
         <w:pStyle w:val="Normal"/>
+        <w:spacing w:before="0" w:after="113"/>
         <w:rPr/>
       </w:pPr>
       <w:r>
@@ -2578,22 +2297,115 @@
     <w:p>
       <w:pPr>
         <w:pStyle w:val="Normal"/>
-        <w:ind w:left="360" w:hanging="0"/>
-        <w:rPr>
-          <w:rFonts w:ascii="Calibri" w:hAnsi="Calibri" w:eastAsia="Times New Roman" w:cs="Times New Roman"/>
-          <w:color w:val="000000"/>
-          <w:sz w:val="26"/>
-          <w:szCs w:val="26"/>
-          <w:lang w:val="en-GB" w:eastAsia="en-US" w:bidi="ar-SA"/>
-        </w:rPr>
-      </w:pPr>
-      <w:r>
-        <w:rPr>
-          <w:rFonts w:eastAsia="Times New Roman" w:cs="Times New Roman" w:ascii="Calibri" w:hAnsi="Calibri"/>
-          <w:color w:val="000000"/>
-          <w:sz w:val="26"/>
-          <w:szCs w:val="26"/>
-          <w:lang w:val="en-GB" w:eastAsia="en-US" w:bidi="ar-SA"/>
+        <w:rPr>
+          <w:rFonts w:ascii="Calibri" w:hAnsi="Calibri" w:eastAsia="Times New Roman"/>
+          <w:b/>
+          <w:b/>
+          <w:i/>
+          <w:i/>
+          <w:sz w:val="26"/>
+          <w:szCs w:val="26"/>
+        </w:rPr>
+      </w:pPr>
+      <w:r>
+        <w:rPr>
+          <w:rFonts w:eastAsia="Times New Roman" w:ascii="Calibri" w:hAnsi="Calibri"/>
+          <w:b/>
+          <w:i/>
+          <w:sz w:val="26"/>
+          <w:szCs w:val="26"/>
+        </w:rPr>
+      </w:r>
+    </w:p>
+    <w:p>
+      <w:pPr>
+        <w:pStyle w:val="Normal"/>
+        <w:rPr>
+          <w:rFonts w:ascii="Calibri" w:hAnsi="Calibri" w:eastAsia="Times New Roman"/>
+          <w:b/>
+          <w:b/>
+          <w:i/>
+          <w:i/>
+          <w:sz w:val="26"/>
+          <w:szCs w:val="26"/>
+        </w:rPr>
+      </w:pPr>
+      <w:r>
+        <w:rPr>
+          <w:rFonts w:eastAsia="Times New Roman" w:ascii="Calibri" w:hAnsi="Calibri"/>
+          <w:b/>
+          <w:i/>
+          <w:sz w:val="26"/>
+          <w:szCs w:val="26"/>
+        </w:rPr>
+      </w:r>
+    </w:p>
+    <w:p>
+      <w:pPr>
+        <w:pStyle w:val="Normal"/>
+        <w:rPr>
+          <w:rFonts w:ascii="Calibri" w:hAnsi="Calibri" w:eastAsia="Times New Roman"/>
+          <w:b/>
+          <w:b/>
+          <w:i/>
+          <w:i/>
+          <w:sz w:val="26"/>
+          <w:szCs w:val="26"/>
+        </w:rPr>
+      </w:pPr>
+      <w:r>
+        <w:rPr>
+          <w:rFonts w:eastAsia="Times New Roman" w:ascii="Calibri" w:hAnsi="Calibri"/>
+          <w:b/>
+          <w:i/>
+          <w:sz w:val="26"/>
+          <w:szCs w:val="26"/>
+        </w:rPr>
+      </w:r>
+    </w:p>
+    <w:p>
+      <w:pPr>
+        <w:pStyle w:val="Normal"/>
+        <w:rPr>
+          <w:rFonts w:ascii="Calibri" w:hAnsi="Calibri" w:eastAsia="Times New Roman"/>
+          <w:b/>
+          <w:b/>
+          <w:i/>
+          <w:i/>
+          <w:sz w:val="26"/>
+          <w:szCs w:val="26"/>
+        </w:rPr>
+      </w:pPr>
+      <w:r>
+        <w:rPr>
+          <w:rFonts w:eastAsia="Times New Roman" w:ascii="Calibri" w:hAnsi="Calibri"/>
+          <w:b/>
+          <w:i/>
+          <w:sz w:val="26"/>
+          <w:szCs w:val="26"/>
+        </w:rPr>
+      </w:r>
+    </w:p>
+    <w:p>
+      <w:pPr>
+        <w:pStyle w:val="Normal"/>
+        <w:rPr>
+          <w:rFonts w:ascii="Calibri" w:hAnsi="Calibri" w:eastAsia="Times New Roman"/>
+          <w:b/>
+          <w:b/>
+          <w:i/>
+          <w:i/>
+          <w:sz w:val="26"/>
+          <w:szCs w:val="26"/>
+        </w:rPr>
+      </w:pPr>
+      <w:r>
+        <w:rPr>
+          <w:rFonts w:eastAsia="Times New Roman" w:ascii="Calibri" w:hAnsi="Calibri"/>
+          <w:b/>
+          <w:i/>
+          <w:sz w:val="26"/>
+          <w:szCs w:val="26"/>
         </w:rPr>
       </w:r>
     </w:p>
@@ -2877,67 +2689,7 @@
     <w:p>
       <w:pPr>
         <w:pStyle w:val="Normal"/>
-        <w:ind w:left="1440" w:hanging="0"/>
-        <w:rPr>
-          <w:rFonts w:ascii="Calibri" w:hAnsi="Calibri" w:eastAsia="Times New Roman"/>
-          <w:color w:val="0000FF"/>
-          <w:sz w:val="26"/>
-          <w:szCs w:val="26"/>
-        </w:rPr>
-      </w:pPr>
-      <w:r>
-        <w:rPr/>
-      </w:r>
-    </w:p>
-    <w:p>
-      <w:pPr>
-        <w:pStyle w:val="Normal"/>
-        <w:ind w:left="1440" w:hanging="0"/>
-        <w:rPr>
-          <w:rFonts w:ascii="Calibri" w:hAnsi="Calibri" w:eastAsia="Times New Roman"/>
-          <w:color w:val="0000FF"/>
-          <w:sz w:val="26"/>
-          <w:szCs w:val="26"/>
-        </w:rPr>
-      </w:pPr>
-      <w:r>
-        <w:rPr/>
-      </w:r>
-    </w:p>
-    <w:p>
-      <w:pPr>
-        <w:pStyle w:val="Normal"/>
-        <w:ind w:left="1440" w:hanging="0"/>
-        <w:rPr>
-          <w:rFonts w:ascii="Calibri" w:hAnsi="Calibri" w:eastAsia="Times New Roman"/>
-          <w:color w:val="0000FF"/>
-          <w:sz w:val="26"/>
-          <w:szCs w:val="26"/>
-        </w:rPr>
-      </w:pPr>
-      <w:r>
-        <w:rPr/>
-      </w:r>
-    </w:p>
-    <w:p>
-      <w:pPr>
-        <w:pStyle w:val="Normal"/>
-        <w:ind w:left="1440" w:hanging="0"/>
-        <w:rPr>
-          <w:rFonts w:ascii="Calibri" w:hAnsi="Calibri" w:eastAsia="Times New Roman"/>
-          <w:color w:val="0000FF"/>
-          <w:sz w:val="26"/>
-          <w:szCs w:val="26"/>
-        </w:rPr>
-      </w:pPr>
-      <w:r>
-        <w:rPr/>
-      </w:r>
-    </w:p>
-    <w:p>
-      <w:pPr>
-        <w:pStyle w:val="Normal"/>
-        <w:ind w:left="720" w:hanging="0"/>
+        <w:ind w:hanging="0"/>
         <w:rPr/>
       </w:pPr>
       <w:r>
@@ -3347,40 +3099,6 @@
     <w:p>
       <w:pPr>
         <w:pStyle w:val="Normal"/>
-        <w:rPr>
-          <w:rFonts w:ascii="Calibri" w:hAnsi="Calibri" w:eastAsia="Times New Roman"/>
-          <w:color w:val="000000"/>
-          <w:sz w:val="26"/>
-          <w:szCs w:val="26"/>
-        </w:rPr>
-      </w:pPr>
-      <w:r>
-        <w:rPr>
-          <w:rFonts w:eastAsia="Times New Roman" w:ascii="Calibri" w:hAnsi="Calibri"/>
-          <w:color w:val="000000"/>
-          <w:sz w:val="26"/>
-          <w:szCs w:val="26"/>
-        </w:rPr>
-      </w:r>
-    </w:p>
-    <w:p>
-      <w:pPr>
-        <w:pStyle w:val="Normal"/>
-        <w:rPr>
-          <w:rFonts w:ascii="Calibri" w:hAnsi="Calibri" w:eastAsia="Times New Roman"/>
-          <w:b/>
-          <w:b/>
-          <w:sz w:val="26"/>
-          <w:szCs w:val="26"/>
-        </w:rPr>
-      </w:pPr>
-      <w:r>
-        <w:rPr/>
-      </w:r>
-    </w:p>
-    <w:p>
-      <w:pPr>
-        <w:pStyle w:val="Normal"/>
         <w:rPr/>
       </w:pPr>
       <w:r>
@@ -3759,7 +3477,7 @@
         <w:rPr>
           <w:rFonts w:ascii="Calibri" w:hAnsi="Calibri"/>
         </w:rPr>
-        <w:t xml:space="preserve">[5]Arendt, D., 2008. The evolution of cell types in animals: emerging principles from molecular studies. </w:t>
+        <w:t xml:space="preserve">[5] Arendt, D., 2008. The evolution of cell types in animals: emerging principles from molecular studies. </w:t>
       </w:r>
       <w:r>
         <w:rPr>
@@ -3808,7 +3526,7 @@
         <w:rPr>
           <w:rFonts w:ascii="Calibri" w:hAnsi="Calibri"/>
         </w:rPr>
-        <w:t xml:space="preserve">[6]Hardison, R.C., 2012. Genome-wide epigenetic data facilitate understanding of disease susceptibility association studies. </w:t>
+        <w:t xml:space="preserve">[6] Hardison, R.C., 2012. Genome-wide epigenetic data facilitate understanding of disease susceptibility association studies. </w:t>
       </w:r>
       <w:r>
         <w:rPr>
@@ -3879,7 +3597,7 @@
         <w:rPr>
           <w:rFonts w:ascii="Calibri" w:hAnsi="Calibri"/>
         </w:rPr>
-        <w:t xml:space="preserve">[7]Karolchik, D., Hinrichs, A.S. and Kent, W.J., 2009. The UCSC genome browser. </w:t>
+        <w:t xml:space="preserve">[7] Karolchik, D., Hinrichs, A.S. and Kent, W.J., 2009. The UCSC genome browser. </w:t>
       </w:r>
       <w:r>
         <w:rPr>
@@ -3934,10 +3652,14 @@
       <w:r>
         <w:rPr>
           <w:rStyle w:val="InternetLink"/>
-          <w:rFonts w:ascii="Calibri" w:hAnsi="Calibri"/>
-          <w:color w:val="000000"/>
-        </w:rPr>
-        <w:t>[8]</w:t>
+          <w:rFonts w:eastAsia="ＭＳ 明朝" w:cs="Times New Roman" w:ascii="Calibri" w:hAnsi="Calibri" w:eastAsiaTheme="minorEastAsia"/>
+          <w:color w:val="00000A"/>
+          <w:sz w:val="24"/>
+          <w:szCs w:val="24"/>
+          <w:u w:val="none"/>
+          <w:lang w:val="en-GB" w:eastAsia="en-US" w:bidi="ar-SA"/>
+        </w:rPr>
+        <w:t xml:space="preserve">[8] </w:t>
       </w:r>
       <w:r>
         <w:rPr>
@@ -3991,15 +3713,30 @@
         </w:rPr>
         <w:t xml:space="preserve">DOI: </w:t>
       </w:r>
-      <w:hyperlink r:id="rId18" w:tgtFrame="pmc_ext">
+      <w:hyperlink r:id="rId18">
         <w:r>
           <w:rPr>
-            <w:rStyle w:val="VisitedInternetLink"/>
+            <w:rStyle w:val="InternetLink"/>
             <w:rFonts w:ascii="Calibri" w:hAnsi="Calibri"/>
           </w:rPr>
           <w:t>10.1038/emboj.2009.197</w:t>
         </w:r>
       </w:hyperlink>
+    </w:p>
+    <w:p>
+      <w:pPr>
+        <w:pStyle w:val="Normal"/>
+        <w:spacing w:before="0" w:after="113"/>
+        <w:ind w:left="426" w:hanging="426"/>
+        <w:rPr>
+          <w:rFonts w:ascii="Calibri" w:hAnsi="Calibri"/>
+        </w:rPr>
+      </w:pPr>
+      <w:r>
+        <w:rPr>
+          <w:rFonts w:ascii="Calibri" w:hAnsi="Calibri"/>
+        </w:rPr>
+      </w:r>
     </w:p>
     <w:p>
       <w:pPr>

</xml_diff>

<commit_message>
Fixed spelling mistakes identified by Bibiana
</commit_message>
<xml_diff>
--- a/assignments/medsci736-finalassignment-ccha939-2.docx
+++ b/assignments/medsci736-finalassignment-ccha939-2.docx
@@ -441,7 +441,7 @@
           <w:bCs w:val="false"/>
           <w:szCs w:val="26"/>
         </w:rPr>
-        <w:t>This genetic discovery process has rapidly accelerated in the digital age with the invention of high throughput sequencing technologies which can quickly and cheaply generate large volumes of genetic data [2]. There has, however, been a lag in the development of software to analyse the huge volumes of data being produced [2]. One area of genetics which is beginning to benefit from analytical softwares is genome wide association studies or GWAS.</w:t>
+        <w:t>This genetic discovery process has rapidly accelerated in the digital age with the invention of high throughput sequencing technologies which can quickly and cheaply generate large volumes of genetic data [2]. There has, however, been a lag in the development of software to analyse the huge volumes of data being produced [2]. One area of genetics which is beginning to benefit from analytical software is genome wide association studies or GWAS.</w:t>
       </w:r>
     </w:p>
     <w:p>
@@ -515,7 +515,25 @@
           <w:bCs w:val="false"/>
           <w:szCs w:val="26"/>
         </w:rPr>
-        <w:t>One problem with this is that there are around 10 million SNPs in the genome [4] and so GWAS generate huge volumes of data. These large numbers also increase the probability of false associations occuring so the threshold for detection of causative SNPs must be high to ensure correlations are genuine [3]. Another way to achieve this would be increasing the sample size [3], but that is costly and not always feasible. As a result lots of potentially causative SNPs are missed by GWAS resulting in a lack of understanding of the genetic causes of disease known as ‘hidden heritability’ [4].</w:t>
+        <w:t>One problem with this is that there are around 10 million SNPs in the genome [4] and so GWAS generate huge volumes of data. These large numbers also increase the probability of false associations occur</w:t>
+      </w:r>
+      <w:r>
+        <w:rPr>
+          <w:rFonts w:eastAsia="Times New Roman" w:ascii="Calibri" w:hAnsi="Calibri"/>
+          <w:b w:val="false"/>
+          <w:bCs w:val="false"/>
+          <w:szCs w:val="26"/>
+        </w:rPr>
+        <w:t>r</w:t>
+      </w:r>
+      <w:r>
+        <w:rPr>
+          <w:rFonts w:eastAsia="Times New Roman" w:ascii="Calibri" w:hAnsi="Calibri"/>
+          <w:b w:val="false"/>
+          <w:bCs w:val="false"/>
+          <w:szCs w:val="26"/>
+        </w:rPr>
+        <w:t>ing so the threshold for detection of causative SNPs must be high to ensure correlations are genuine [3]. Another way to achieve this would be increasing the sample size [3], but that is costly and not always feasible. As a result lots of potentially causative SNPs are missed by GWAS resulting in a lack of understanding of the genetic causes of disease known as ‘hidden heritability’ [4].</w:t>
       </w:r>
     </w:p>
     <w:p>
@@ -1255,27 +1273,7 @@
           <w:sz w:val="26"/>
           <w:szCs w:val="26"/>
         </w:rPr>
-        <w:t xml:space="preserve">If the user chooses to add a SNP, they input the details of the SNP and this automatically adds a row to the database. The programme then searchs for this SNP in all the files loaded into the database and returns the data values which are loaded into the database. The programme selects files using the glob method from the glob package which selects all the files in the current working directory. An optional argument is added to ensure only .wig files are selected. This does however mean the files need to be in the same directory as the programme script </w:t>
-      </w:r>
-      <w:r>
-        <w:rPr>
-          <w:rFonts w:eastAsia="Times New Roman" w:ascii="Calibri" w:hAnsi="Calibri"/>
-          <w:b w:val="false"/>
-          <w:bCs w:val="false"/>
-          <w:sz w:val="26"/>
-          <w:szCs w:val="26"/>
-        </w:rPr>
-        <w:t>and need to remain in the folder for the programme output to be valid</w:t>
-      </w:r>
-      <w:r>
-        <w:rPr>
-          <w:rFonts w:eastAsia="Times New Roman" w:ascii="Calibri" w:hAnsi="Calibri"/>
-          <w:b w:val="false"/>
-          <w:bCs w:val="false"/>
-          <w:sz w:val="26"/>
-          <w:szCs w:val="26"/>
-        </w:rPr>
-        <w:t>. For the programme to recognise and select files, they must contain a ‘-’. This was based on the naming conventions of the data used to design the programme and was maintained as the best practice for file naming includes multiple fields separated by dashes to identify the file without having to open it. This encourages the user to adopt a logical file naming structure which will be beneficial in the long run.</w:t>
+        <w:t>If the user chooses to add a SNP, they input the details of the SNP and this automatically adds a row to the database. The programme then searchs for this SNP in all the files loaded into the database and returns the data values which are loaded into the database. The programme selects files using the glob method from the glob package which selects all the files in the current working directory. An optional argument is added to ensure only .wig files are selected. This does however mean the files need to be in the same directory as the programme script and need to remain in the folder for the programme output to be valid. For the programme to recognise and select files, they must contain a ‘-’. This was based on the naming conventions of the data used to design the programme and was maintained as the best practice for file naming includes multiple fields separated by dashes to identify the file without having to open it. This encourages the user to adopt a logical file naming structure which will be beneficial in the long run.</w:t>
       </w:r>
     </w:p>
     <w:p>

</xml_diff>

<commit_message>
Added archive repository details
</commit_message>
<xml_diff>
--- a/assignments/medsci736-finalassignment-ccha939-2.docx
+++ b/assignments/medsci736-finalassignment-ccha939-2.docx
@@ -232,7 +232,14 @@
           <w:rFonts w:ascii="Calibri" w:hAnsi="Calibri"/>
           <w:color w:val="000000"/>
         </w:rPr>
-        <w:t>Student, Faculty of Medical and Health Sciences UoA</w:t>
+        <w:t>Student, Faculty of Medical and Health Sciences, U</w:t>
+      </w:r>
+      <w:r>
+        <w:rPr>
+          <w:rFonts w:ascii="Calibri" w:hAnsi="Calibri"/>
+          <w:color w:val="000000"/>
+        </w:rPr>
+        <w:t>niversity of Auckland</w:t>
       </w:r>
     </w:p>
     <w:p>
@@ -515,25 +522,7 @@
           <w:bCs w:val="false"/>
           <w:szCs w:val="26"/>
         </w:rPr>
-        <w:t>One problem with this is that there are around 10 million SNPs in the genome [4] and so GWAS generate huge volumes of data. These large numbers also increase the probability of false associations occur</w:t>
-      </w:r>
-      <w:r>
-        <w:rPr>
-          <w:rFonts w:eastAsia="Times New Roman" w:ascii="Calibri" w:hAnsi="Calibri"/>
-          <w:b w:val="false"/>
-          <w:bCs w:val="false"/>
-          <w:szCs w:val="26"/>
-        </w:rPr>
-        <w:t>r</w:t>
-      </w:r>
-      <w:r>
-        <w:rPr>
-          <w:rFonts w:eastAsia="Times New Roman" w:ascii="Calibri" w:hAnsi="Calibri"/>
-          <w:b w:val="false"/>
-          <w:bCs w:val="false"/>
-          <w:szCs w:val="26"/>
-        </w:rPr>
-        <w:t>ing so the threshold for detection of causative SNPs must be high to ensure correlations are genuine [3]. Another way to achieve this would be increasing the sample size [3], but that is costly and not always feasible. As a result lots of potentially causative SNPs are missed by GWAS resulting in a lack of understanding of the genetic causes of disease known as ‘hidden heritability’ [4].</w:t>
+        <w:t>One problem with this is that there are around 10 million SNPs in the genome [4] and so GWAS generate huge volumes of data. These large numbers also increase the probability of false associations occurring so the threshold for detection of causative SNPs must be high to ensure correlations are genuine [3]. Another way to achieve this would be increasing the sample size [3], but that is costly and not always feasible. As a result lots of potentially causative SNPs are missed by GWAS resulting in a lack of understanding of the genetic causes of disease known as ‘hidden heritability’ [4].</w:t>
       </w:r>
     </w:p>
     <w:p>
@@ -2455,15 +2444,6 @@
         </w:rPr>
         <w:t xml:space="preserve"> </w:t>
       </w:r>
-      <w:r>
-        <w:rPr>
-          <w:rFonts w:eastAsia="Times New Roman" w:ascii="Calibri" w:hAnsi="Calibri"/>
-          <w:color w:val="FF3333"/>
-          <w:sz w:val="26"/>
-          <w:szCs w:val="26"/>
-        </w:rPr>
-        <w:t>To be decided</w:t>
-      </w:r>
     </w:p>
     <w:p>
       <w:pPr>
@@ -2487,16 +2467,7 @@
           <w:sz w:val="26"/>
           <w:szCs w:val="26"/>
         </w:rPr>
-        <w:t xml:space="preserve"> T</w:t>
-      </w:r>
-      <w:r>
-        <w:rPr>
-          <w:rFonts w:eastAsia="Times New Roman" w:ascii="Calibri" w:hAnsi="Calibri"/>
-          <w:color w:val="0000FF"/>
-          <w:sz w:val="26"/>
-          <w:szCs w:val="26"/>
-        </w:rPr>
-        <w:t>he name of the archive</w:t>
+        <w:t xml:space="preserve"> Figshare (UoA Institutional Repository)</w:t>
       </w:r>
     </w:p>
     <w:p>
@@ -2523,15 +2494,18 @@
         </w:rPr>
         <w:t xml:space="preserve"> </w:t>
       </w:r>
-      <w:r>
-        <w:rPr>
-          <w:rFonts w:eastAsia="Times New Roman" w:ascii="Calibri" w:hAnsi="Calibri"/>
-          <w:color w:val="0000FF"/>
-          <w:sz w:val="26"/>
-          <w:szCs w:val="26"/>
-        </w:rPr>
-        <w:t>e.g. DOI, handle, PURL, etc.</w:t>
-      </w:r>
+      <w:hyperlink r:id="rId9">
+        <w:r>
+          <w:rPr>
+            <w:rStyle w:val="InternetLink"/>
+            <w:rFonts w:eastAsia="Times New Roman" w:ascii="Calibri" w:hAnsi="Calibri"/>
+            <w:color w:val="0000FF"/>
+            <w:sz w:val="26"/>
+            <w:szCs w:val="26"/>
+          </w:rPr>
+          <w:t>https://dx.doi.org/10.17608/k6.auckland.4059996.v1</w:t>
+        </w:r>
+      </w:hyperlink>
     </w:p>
     <w:p>
       <w:pPr>
@@ -2612,50 +2586,45 @@
           <w:sz w:val="26"/>
           <w:szCs w:val="26"/>
         </w:rPr>
-        <w:t>Callum Chalmers</w:t>
+        <w:t>N/A</w:t>
       </w:r>
     </w:p>
     <w:p>
       <w:pPr>
         <w:pStyle w:val="Normal"/>
         <w:ind w:left="1440" w:hanging="0"/>
-        <w:rPr>
-          <w:rFonts w:ascii="Calibri" w:hAnsi="Calibri" w:eastAsia="Times New Roman"/>
-          <w:i/>
+        <w:rPr/>
+      </w:pPr>
+      <w:r>
+        <w:rPr>
+          <w:rFonts w:eastAsia="Times New Roman" w:ascii="Calibri" w:hAnsi="Calibri"/>
+          <w:b/>
+          <w:i/>
+          <w:sz w:val="26"/>
+          <w:szCs w:val="26"/>
+        </w:rPr>
+        <w:t>Version published:</w:t>
+      </w:r>
+      <w:r>
+        <w:rPr>
+          <w:rFonts w:eastAsia="Times New Roman" w:ascii="Calibri" w:hAnsi="Calibri"/>
           <w:i/>
           <w:color w:val="0000FF"/>
           <w:sz w:val="26"/>
           <w:szCs w:val="26"/>
         </w:rPr>
-      </w:pPr>
-      <w:r>
-        <w:rPr>
-          <w:rFonts w:eastAsia="Times New Roman" w:ascii="Calibri" w:hAnsi="Calibri"/>
-          <w:b/>
-          <w:i/>
-          <w:sz w:val="26"/>
-          <w:szCs w:val="26"/>
-        </w:rPr>
-        <w:t>Version published:</w:t>
-      </w:r>
-      <w:r>
-        <w:rPr>
-          <w:rFonts w:eastAsia="Times New Roman" w:ascii="Calibri" w:hAnsi="Calibri"/>
-          <w:i/>
-          <w:color w:val="0000FF"/>
-          <w:sz w:val="26"/>
-          <w:szCs w:val="26"/>
-        </w:rPr>
         <w:t xml:space="preserve"> </w:t>
       </w:r>
       <w:r>
         <w:rPr>
           <w:rFonts w:eastAsia="Times New Roman" w:ascii="Calibri" w:hAnsi="Calibri"/>
-          <w:color w:val="0000FF"/>
-          <w:sz w:val="26"/>
-          <w:szCs w:val="26"/>
-        </w:rPr>
-        <w:t>The version number of the software archived</w:t>
+          <w:i w:val="false"/>
+          <w:iCs w:val="false"/>
+          <w:color w:val="000000"/>
+          <w:sz w:val="26"/>
+          <w:szCs w:val="26"/>
+        </w:rPr>
+        <w:t>Version 1</w:t>
       </w:r>
     </w:p>
     <w:p>
@@ -2677,11 +2646,15 @@
       <w:r>
         <w:rPr>
           <w:rFonts w:eastAsia="Times New Roman" w:ascii="Calibri" w:hAnsi="Calibri"/>
-          <w:color w:val="0000FF"/>
-          <w:sz w:val="26"/>
-          <w:szCs w:val="26"/>
-        </w:rPr>
-        <w:t>dd/mm/yy</w:t>
+          <w:b w:val="false"/>
+          <w:bCs w:val="false"/>
+          <w:i w:val="false"/>
+          <w:iCs w:val="false"/>
+          <w:color w:val="000000"/>
+          <w:sz w:val="26"/>
+          <w:szCs w:val="26"/>
+        </w:rPr>
+        <w:t>26/10/2016</w:t>
       </w:r>
     </w:p>
     <w:p>
@@ -2768,7 +2741,7 @@
         </w:rPr>
         <w:t xml:space="preserve"> </w:t>
       </w:r>
-      <w:hyperlink r:id="rId9">
+      <w:hyperlink r:id="rId10">
         <w:bookmarkStart w:id="1" w:name="__DdeLink__231_669026060"/>
         <w:bookmarkEnd w:id="1"/>
         <w:r>
@@ -3053,7 +3026,7 @@
         </w:rPr>
         <w:t xml:space="preserve">The software is available at </w:t>
       </w:r>
-      <w:hyperlink r:id="rId10">
+      <w:hyperlink r:id="rId11">
         <w:r>
           <w:rPr>
             <w:rStyle w:val="InternetLink"/>
@@ -3320,7 +3293,7 @@
         </w:rPr>
         <w:t xml:space="preserve">DOI: </w:t>
       </w:r>
-      <w:hyperlink r:id="rId11">
+      <w:hyperlink r:id="rId12">
         <w:r>
           <w:rPr>
             <w:rStyle w:val="InternetLink"/>
@@ -3369,7 +3342,7 @@
         </w:rPr>
         <w:t xml:space="preserve">(10), pp.745-758. DOI: </w:t>
       </w:r>
-      <w:hyperlink r:id="rId12">
+      <w:hyperlink r:id="rId13">
         <w:r>
           <w:rPr>
             <w:rStyle w:val="InternetLink"/>
@@ -3405,7 +3378,7 @@
         </w:rPr>
         <w:t xml:space="preserve">, pp.149-169. DOI: </w:t>
       </w:r>
-      <w:hyperlink r:id="rId13">
+      <w:hyperlink r:id="rId14">
         <w:r>
           <w:rPr>
             <w:rStyle w:val="InternetLink"/>
@@ -3454,7 +3427,7 @@
         </w:rPr>
         <w:t xml:space="preserve">(7265), pp.747-753. DOI: </w:t>
       </w:r>
-      <w:hyperlink r:id="rId14">
+      <w:hyperlink r:id="rId15">
         <w:r>
           <w:rPr>
             <w:rStyle w:val="InternetLink"/>
@@ -3503,7 +3476,7 @@
         </w:rPr>
         <w:t xml:space="preserve">(11), pp.868-882. DOI: </w:t>
       </w:r>
-      <w:hyperlink r:id="rId15">
+      <w:hyperlink r:id="rId16">
         <w:r>
           <w:rPr>
             <w:rStyle w:val="InternetLink"/>
@@ -3572,7 +3545,7 @@
         </w:rPr>
         <w:t xml:space="preserve">DOI: </w:t>
       </w:r>
-      <w:hyperlink r:id="rId16">
+      <w:hyperlink r:id="rId17">
         <w:r>
           <w:rPr>
             <w:rStyle w:val="InternetLink"/>
@@ -3630,7 +3603,7 @@
         </w:rPr>
         <w:t xml:space="preserve">DOI: </w:t>
       </w:r>
-      <w:hyperlink r:id="rId17">
+      <w:hyperlink r:id="rId18">
         <w:r>
           <w:rPr>
             <w:rStyle w:val="InternetLink"/>
@@ -3711,7 +3684,7 @@
         </w:rPr>
         <w:t xml:space="preserve">DOI: </w:t>
       </w:r>
-      <w:hyperlink r:id="rId18">
+      <w:hyperlink r:id="rId19">
         <w:r>
           <w:rPr>
             <w:rStyle w:val="InternetLink"/>
@@ -3786,7 +3759,7 @@
         </w:rPr>
         <w:t xml:space="preserve">with the work simultaneously licensed under a </w:t>
       </w:r>
-      <w:hyperlink r:id="rId19">
+      <w:hyperlink r:id="rId20">
         <w:r>
           <w:rPr>
             <w:rStyle w:val="InternetLink"/>
@@ -3833,8 +3806,8 @@
       </w:r>
     </w:p>
     <w:sectPr>
-      <w:headerReference w:type="default" r:id="rId20"/>
-      <w:footerReference w:type="default" r:id="rId21"/>
+      <w:headerReference w:type="default" r:id="rId21"/>
+      <w:footerReference w:type="default" r:id="rId22"/>
       <w:type w:val="nextPage"/>
       <w:pgSz w:w="11906" w:h="16838"/>
       <w:pgMar w:left="1797" w:right="1797" w:header="709" w:top="1440" w:footer="709" w:bottom="2268" w:gutter="0"/>

</xml_diff>